<commit_message>
Modelo Dimensional iniciado e estudo de caso finalizado
</commit_message>
<xml_diff>
--- a/UNIVERSIDADE FEDERAL DE SERGIPE.docx
+++ b/UNIVERSIDADE FEDERAL DE SERGIPE.docx
@@ -1,6 +1,6 @@
 
 <file path=word/document.xml><?xml version="1.0" encoding="utf-8"?>
-<w:document xmlns:wpc="http://schemas.microsoft.com/office/word/2010/wordprocessingCanvas" xmlns:cx="http://schemas.microsoft.com/office/drawing/2014/chartex" xmlns:cx1="http://schemas.microsoft.com/office/drawing/2015/9/8/chartex" xmlns:cx2="http://schemas.microsoft.com/office/drawing/2015/10/21/chartex" xmlns:cx3="http://schemas.microsoft.com/office/drawing/2016/5/9/chartex" xmlns:cx4="http://schemas.microsoft.com/office/drawing/2016/5/10/chartex" xmlns:cx5="http://schemas.microsoft.com/office/drawing/2016/5/11/chartex" xmlns:cx6="http://schemas.microsoft.com/office/drawing/2016/5/12/chartex" xmlns:cx7="http://schemas.microsoft.com/office/drawing/2016/5/13/chartex" xmlns:cx8="http://schemas.microsoft.com/office/drawing/2016/5/14/chartex" xmlns:mc="http://schemas.openxmlformats.org/markup-compatibility/2006" xmlns:o="urn:schemas-microsoft-com:office:office" xmlns:r="http://schemas.openxmlformats.org/officeDocument/2006/relationships" xmlns:m="http://schemas.openxmlformats.org/officeDocument/2006/math" xmlns:v="urn:schemas-microsoft-com:vml" xmlns:wp14="http://schemas.microsoft.com/office/word/2010/wordprocessingDrawing" xmlns:wp="http://schemas.openxmlformats.org/drawingml/2006/wordprocessingDrawing" xmlns:w10="urn:schemas-microsoft-com:office:word" xmlns:w="http://schemas.openxmlformats.org/wordprocessingml/2006/main" xmlns:w14="http://schemas.microsoft.com/office/word/2010/wordml" xmlns:w15="http://schemas.microsoft.com/office/word/2012/wordml" xmlns:w16se="http://schemas.microsoft.com/office/word/2015/wordml/symex" xmlns:wpg="http://schemas.microsoft.com/office/word/2010/wordprocessingGroup" xmlns:wpi="http://schemas.microsoft.com/office/word/2010/wordprocessingInk" xmlns:wne="http://schemas.microsoft.com/office/word/2006/wordml" xmlns:wps="http://schemas.microsoft.com/office/word/2010/wordprocessingShape" mc:Ignorable="w14 w15 w16se wp14">
+<w:document xmlns:wpc="http://schemas.microsoft.com/office/word/2010/wordprocessingCanvas" xmlns:mc="http://schemas.openxmlformats.org/markup-compatibility/2006" xmlns:o="urn:schemas-microsoft-com:office:office" xmlns:r="http://schemas.openxmlformats.org/officeDocument/2006/relationships" xmlns:m="http://schemas.openxmlformats.org/officeDocument/2006/math" xmlns:v="urn:schemas-microsoft-com:vml" xmlns:wp14="http://schemas.microsoft.com/office/word/2010/wordprocessingDrawing" xmlns:wp="http://schemas.openxmlformats.org/drawingml/2006/wordprocessingDrawing" xmlns:w10="urn:schemas-microsoft-com:office:word" xmlns:w="http://schemas.openxmlformats.org/wordprocessingml/2006/main" xmlns:w14="http://schemas.microsoft.com/office/word/2010/wordml" xmlns:w15="http://schemas.microsoft.com/office/word/2012/wordml" xmlns:wpg="http://schemas.microsoft.com/office/word/2010/wordprocessingGroup" xmlns:wpi="http://schemas.microsoft.com/office/word/2010/wordprocessingInk" xmlns:wne="http://schemas.microsoft.com/office/word/2006/wordml" xmlns:wps="http://schemas.microsoft.com/office/word/2010/wordprocessingShape" mc:Ignorable="w14 w15 wp14">
   <w:body>
     <w:p>
       <w:pPr>
@@ -130,7 +130,10 @@
         <w:jc w:val="both"/>
       </w:pPr>
       <w:r>
-        <w:t xml:space="preserve">A mensalidade </w:t>
+        <w:t>No ambiente operacional, a</w:t>
+      </w:r>
+      <w:r>
+        <w:t xml:space="preserve"> mensalidade </w:t>
       </w:r>
       <w:r>
         <w:t>do aluno</w:t>
@@ -142,68 +145,74 @@
         <w:t xml:space="preserve"> escolhido</w:t>
       </w:r>
       <w:r>
-        <w:t xml:space="preserve">: a) aeróbico; b) musculação; c) </w:t>
-      </w:r>
-      <w:proofErr w:type="spellStart"/>
-      <w:r>
-        <w:t>muay</w:t>
-      </w:r>
-      <w:proofErr w:type="spellEnd"/>
+        <w:t>, individualmente</w:t>
+      </w:r>
+      <w:r>
+        <w:t xml:space="preserve">: a) aeróbico; b) musculação; c) muay thai; d) </w:t>
+      </w:r>
+      <w:r>
+        <w:t>zumba</w:t>
+      </w:r>
+      <w:r>
+        <w:t>.</w:t>
+      </w:r>
+      <w:r>
+        <w:t xml:space="preserve"> Sendo que pode existir combinações entre os planos básicos.</w:t>
+      </w:r>
       <w:r>
         <w:t xml:space="preserve"> </w:t>
       </w:r>
-      <w:proofErr w:type="spellStart"/>
-      <w:r>
-        <w:t>thai</w:t>
-      </w:r>
-      <w:proofErr w:type="spellEnd"/>
-      <w:r>
-        <w:t xml:space="preserve">; d) </w:t>
-      </w:r>
-      <w:r>
-        <w:t>zumba</w:t>
+      <w:r>
+        <w:t>De acordo com o objetivo do aluno definido no momento do cadastro, o orientador elabora seu treino.</w:t>
+      </w:r>
+      <w:r>
+        <w:t xml:space="preserve"> O aluno já cadastrado, ele precisa passar por um leitor de digital e conseguinte usufruir dos serviços. Esse leitor de digital, armazena exatamente o dia, a hora da entrada do aluno e a saída.  </w:t>
+      </w:r>
+    </w:p>
+    <w:p>
+      <w:pPr>
+        <w:jc w:val="both"/>
+      </w:pPr>
+      <w:r>
+        <w:t>Existe um grupo de modalidades, e cada grupo possui um conjunto de exercícios diferentes, específicos de cada modalidade. O grupo é composto por 6 modalidades: a) Peito; b) Perna; b) Ombro; c) Bíceps; d) Tríceps; e) Costas</w:t>
+      </w:r>
+      <w:r>
+        <w:t>.</w:t>
+      </w:r>
+    </w:p>
+    <w:p>
+      <w:pPr>
+        <w:jc w:val="both"/>
+      </w:pPr>
+      <w:r>
+        <w:t>Cada academia está em um</w:t>
+      </w:r>
+      <w:r>
+        <w:t>a</w:t>
+      </w:r>
+      <w:r>
+        <w:t xml:space="preserve"> </w:t>
+      </w:r>
+      <w:r>
+        <w:t>determinada</w:t>
+      </w:r>
+      <w:r>
+        <w:t xml:space="preserve"> local</w:t>
+      </w:r>
+      <w:r>
+        <w:t xml:space="preserve">ização. </w:t>
+      </w:r>
+      <w:r>
+        <w:t>Administrador, orientador e aluno são usuários do sistema</w:t>
       </w:r>
       <w:r>
         <w:t xml:space="preserve">. </w:t>
       </w:r>
       <w:r>
-        <w:t>De acordo com o objetivo do aluno definido no momento do cadastro, o orientador elabora seu treino.</w:t>
-      </w:r>
-      <w:r>
-        <w:t xml:space="preserve"> O aluno já cadastrado, ele precisa passar por um leitor de digital e conseguinte usufruir dos serviços. Esse leitor de digital, armazena exatamente o dia, a hora da entrada do aluno e a saída.  </w:t>
-      </w:r>
-    </w:p>
-    <w:p>
-      <w:pPr>
-        <w:jc w:val="both"/>
-      </w:pPr>
-      <w:r>
-        <w:t>Existe um grupo de modalidades, e cada grupo possui um conjunto de exercícios diferentes, específicos de cada modalidade. O grupo é composto por 6 modalidades: a) Peito; b) Perna; b) Ombro; c) Bíceps; d</w:t>
-      </w:r>
-      <w:proofErr w:type="gramStart"/>
-      <w:r>
-        <w:t>) Tríceps</w:t>
-      </w:r>
-      <w:proofErr w:type="gramEnd"/>
-      <w:r>
-        <w:t>; e) Costas</w:t>
-      </w:r>
-      <w:r>
-        <w:t>.</w:t>
-      </w:r>
-    </w:p>
-    <w:p>
-      <w:pPr>
-        <w:jc w:val="both"/>
-      </w:pPr>
-      <w:r>
-        <w:t>Administrador, orientador e aluno são usuários do sistema</w:t>
-      </w:r>
-      <w:r>
-        <w:t xml:space="preserve">. </w:t>
-      </w:r>
-      <w:r>
-        <w:t>Cada usuário possui nome, endereço e data de nascimento.</w:t>
+        <w:t>O</w:t>
+      </w:r>
+      <w:r>
+        <w:t xml:space="preserve"> usuário possui nome, endereço e data de nascimento.</w:t>
       </w:r>
       <w:r>
         <w:t xml:space="preserve"> Além disso o aluno define seu objetivo, </w:t>
@@ -224,7 +233,31 @@
         <w:rPr>
           <w:szCs w:val="23"/>
         </w:rPr>
-        <w:t>Após levantamento de requisitos com a Gerência, foram identificados os seguintes indicadores para visualizar a eficiência dos serviços oferecidos pela academia, saber o gosto dos clientes</w:t>
+        <w:t>Após levantamento de requisitos com a Gerência, foram identificados os seguintes indicadores para visualizar a eficiência dos serviços oferecidos pela</w:t>
+      </w:r>
+      <w:r>
+        <w:rPr>
+          <w:szCs w:val="23"/>
+        </w:rPr>
+        <w:t>s</w:t>
+      </w:r>
+      <w:r>
+        <w:rPr>
+          <w:szCs w:val="23"/>
+        </w:rPr>
+        <w:t xml:space="preserve"> academia</w:t>
+      </w:r>
+      <w:r>
+        <w:rPr>
+          <w:szCs w:val="23"/>
+        </w:rPr>
+        <w:t>s</w:t>
+      </w:r>
+      <w:r>
+        <w:rPr>
+          <w:szCs w:val="23"/>
+        </w:rPr>
+        <w:t>, saber o gosto dos clientes</w:t>
       </w:r>
       <w:r>
         <w:rPr>
@@ -313,8 +346,6 @@
           <w:numId w:val="1"/>
         </w:numPr>
       </w:pPr>
-      <w:bookmarkStart w:id="0" w:name="_GoBack"/>
-      <w:bookmarkEnd w:id="0"/>
       <w:r>
         <w:t>Qual o número de alunos por plano?</w:t>
       </w:r>
@@ -330,6 +361,73 @@
       <w:r>
         <w:t>Qual a média de faturamento anual?</w:t>
       </w:r>
+    </w:p>
+    <w:p>
+      <w:pPr>
+        <w:pStyle w:val="PargrafodaLista"/>
+        <w:numPr>
+          <w:ilvl w:val="0"/>
+          <w:numId w:val="1"/>
+        </w:numPr>
+      </w:pPr>
+      <w:r>
+        <w:t>Qual o faturamento mensal de cada academia?</w:t>
+      </w:r>
+    </w:p>
+    <w:p>
+      <w:pPr>
+        <w:pStyle w:val="PargrafodaLista"/>
+        <w:numPr>
+          <w:ilvl w:val="0"/>
+          <w:numId w:val="1"/>
+        </w:numPr>
+      </w:pPr>
+      <w:r>
+        <w:t>Qual o faturamento mensal/anual por localidade?</w:t>
+      </w:r>
+    </w:p>
+    <w:p>
+      <w:pPr>
+        <w:pStyle w:val="PargrafodaLista"/>
+        <w:numPr>
+          <w:ilvl w:val="0"/>
+          <w:numId w:val="1"/>
+        </w:numPr>
+      </w:pPr>
+      <w:r>
+        <w:t>Quantidade de pagantes por faixa etária?</w:t>
+      </w:r>
+    </w:p>
+    <w:p>
+      <w:pPr>
+        <w:pStyle w:val="PargrafodaLista"/>
+        <w:numPr>
+          <w:ilvl w:val="0"/>
+          <w:numId w:val="1"/>
+        </w:numPr>
+      </w:pPr>
+      <w:r>
+        <w:t>Quantidade de pagantes por academia?</w:t>
+      </w:r>
+    </w:p>
+    <w:p>
+      <w:pPr>
+        <w:pStyle w:val="PargrafodaLista"/>
+        <w:numPr>
+          <w:ilvl w:val="0"/>
+          <w:numId w:val="1"/>
+        </w:numPr>
+      </w:pPr>
+      <w:r>
+        <w:t>Qual o faturamento mensal por pacote?</w:t>
+      </w:r>
+      <w:bookmarkStart w:id="0" w:name="_GoBack"/>
+      <w:bookmarkEnd w:id="0"/>
+    </w:p>
+    <w:p>
+      <w:pPr>
+        <w:ind w:left="360"/>
+      </w:pPr>
     </w:p>
     <w:p>
       <w:pPr>
@@ -348,7 +446,7 @@
 </file>
 
 <file path=word/numbering.xml><?xml version="1.0" encoding="utf-8"?>
-<w:numbering xmlns:wpc="http://schemas.microsoft.com/office/word/2010/wordprocessingCanvas" xmlns:cx="http://schemas.microsoft.com/office/drawing/2014/chartex" xmlns:cx1="http://schemas.microsoft.com/office/drawing/2015/9/8/chartex" xmlns:cx2="http://schemas.microsoft.com/office/drawing/2015/10/21/chartex" xmlns:cx3="http://schemas.microsoft.com/office/drawing/2016/5/9/chartex" xmlns:cx4="http://schemas.microsoft.com/office/drawing/2016/5/10/chartex" xmlns:cx5="http://schemas.microsoft.com/office/drawing/2016/5/11/chartex" xmlns:cx6="http://schemas.microsoft.com/office/drawing/2016/5/12/chartex" xmlns:cx7="http://schemas.microsoft.com/office/drawing/2016/5/13/chartex" xmlns:cx8="http://schemas.microsoft.com/office/drawing/2016/5/14/chartex" xmlns:mc="http://schemas.openxmlformats.org/markup-compatibility/2006" xmlns:o="urn:schemas-microsoft-com:office:office" xmlns:r="http://schemas.openxmlformats.org/officeDocument/2006/relationships" xmlns:m="http://schemas.openxmlformats.org/officeDocument/2006/math" xmlns:v="urn:schemas-microsoft-com:vml" xmlns:wp14="http://schemas.microsoft.com/office/word/2010/wordprocessingDrawing" xmlns:wp="http://schemas.openxmlformats.org/drawingml/2006/wordprocessingDrawing" xmlns:w10="urn:schemas-microsoft-com:office:word" xmlns:w="http://schemas.openxmlformats.org/wordprocessingml/2006/main" xmlns:w14="http://schemas.microsoft.com/office/word/2010/wordml" xmlns:w15="http://schemas.microsoft.com/office/word/2012/wordml" xmlns:w16se="http://schemas.microsoft.com/office/word/2015/wordml/symex" xmlns:wpg="http://schemas.microsoft.com/office/word/2010/wordprocessingGroup" xmlns:wpi="http://schemas.microsoft.com/office/word/2010/wordprocessingInk" xmlns:wne="http://schemas.microsoft.com/office/word/2006/wordml" xmlns:wps="http://schemas.microsoft.com/office/word/2010/wordprocessingShape" mc:Ignorable="w14 w15 w16se wp14">
+<w:numbering xmlns:wpc="http://schemas.microsoft.com/office/word/2010/wordprocessingCanvas" xmlns:mc="http://schemas.openxmlformats.org/markup-compatibility/2006" xmlns:o="urn:schemas-microsoft-com:office:office" xmlns:r="http://schemas.openxmlformats.org/officeDocument/2006/relationships" xmlns:m="http://schemas.openxmlformats.org/officeDocument/2006/math" xmlns:v="urn:schemas-microsoft-com:vml" xmlns:wp14="http://schemas.microsoft.com/office/word/2010/wordprocessingDrawing" xmlns:wp="http://schemas.openxmlformats.org/drawingml/2006/wordprocessingDrawing" xmlns:w10="urn:schemas-microsoft-com:office:word" xmlns:w="http://schemas.openxmlformats.org/wordprocessingml/2006/main" xmlns:w14="http://schemas.microsoft.com/office/word/2010/wordml" xmlns:w15="http://schemas.microsoft.com/office/word/2012/wordml" xmlns:wpg="http://schemas.microsoft.com/office/word/2010/wordprocessingGroup" xmlns:wpi="http://schemas.microsoft.com/office/word/2010/wordprocessingInk" xmlns:wne="http://schemas.microsoft.com/office/word/2006/wordml" xmlns:wps="http://schemas.microsoft.com/office/word/2010/wordprocessingShape" mc:Ignorable="w14 w15 wp14">
   <w:abstractNum w:abstractNumId="0" w15:restartNumberingAfterBreak="0">
     <w:nsid w:val="2A1803CF"/>
     <w:multiLevelType w:val="hybridMultilevel"/>
@@ -531,7 +629,7 @@
 </file>
 
 <file path=word/styles.xml><?xml version="1.0" encoding="utf-8"?>
-<w:styles xmlns:mc="http://schemas.openxmlformats.org/markup-compatibility/2006" xmlns:r="http://schemas.openxmlformats.org/officeDocument/2006/relationships" xmlns:w="http://schemas.openxmlformats.org/wordprocessingml/2006/main" xmlns:w14="http://schemas.microsoft.com/office/word/2010/wordml" xmlns:w15="http://schemas.microsoft.com/office/word/2012/wordml" xmlns:w16se="http://schemas.microsoft.com/office/word/2015/wordml/symex" mc:Ignorable="w14 w15 w16se">
+<w:styles xmlns:mc="http://schemas.openxmlformats.org/markup-compatibility/2006" xmlns:r="http://schemas.openxmlformats.org/officeDocument/2006/relationships" xmlns:w="http://schemas.openxmlformats.org/wordprocessingml/2006/main" xmlns:w14="http://schemas.microsoft.com/office/word/2010/wordml" xmlns:w15="http://schemas.microsoft.com/office/word/2012/wordml" mc:Ignorable="w14 w15">
   <w:docDefaults>
     <w:rPrDefault>
       <w:rPr>
@@ -547,7 +645,7 @@
       </w:pPr>
     </w:pPrDefault>
   </w:docDefaults>
-  <w:latentStyles w:defLockedState="0" w:defUIPriority="99" w:defSemiHidden="0" w:defUnhideWhenUsed="0" w:defQFormat="0" w:count="374">
+  <w:latentStyles w:defLockedState="0" w:defUIPriority="99" w:defSemiHidden="0" w:defUnhideWhenUsed="0" w:defQFormat="0" w:count="371">
     <w:lsdException w:name="Normal" w:uiPriority="0" w:qFormat="1"/>
     <w:lsdException w:name="heading 1" w:uiPriority="9" w:qFormat="1"/>
     <w:lsdException w:name="heading 2" w:semiHidden="1" w:uiPriority="9" w:unhideWhenUsed="1" w:qFormat="1"/>
@@ -919,9 +1017,6 @@
     <w:lsdException w:name="List Table 5 Dark Accent 6" w:uiPriority="50"/>
     <w:lsdException w:name="List Table 6 Colorful Accent 6" w:uiPriority="51"/>
     <w:lsdException w:name="List Table 7 Colorful Accent 6" w:uiPriority="52"/>
-    <w:lsdException w:name="Mention" w:semiHidden="1" w:unhideWhenUsed="1"/>
-    <w:lsdException w:name="Smart Hyperlink" w:semiHidden="1" w:unhideWhenUsed="1"/>
-    <w:lsdException w:name="Hashtag" w:semiHidden="1" w:unhideWhenUsed="1"/>
   </w:latentStyles>
   <w:style w:type="paragraph" w:default="1" w:styleId="Normal">
     <w:name w:val="Normal"/>

</xml_diff>

<commit_message>
Iniciado o scritp da area de stating
</commit_message>
<xml_diff>
--- a/UNIVERSIDADE FEDERAL DE SERGIPE.docx
+++ b/UNIVERSIDADE FEDERAL DE SERGIPE.docx
@@ -185,22 +185,7 @@
         <w:jc w:val="both"/>
       </w:pPr>
       <w:r>
-        <w:t>Cada academia está em um</w:t>
-      </w:r>
-      <w:r>
-        <w:t>a</w:t>
-      </w:r>
-      <w:r>
-        <w:t xml:space="preserve"> </w:t>
-      </w:r>
-      <w:r>
-        <w:t>determinada</w:t>
-      </w:r>
-      <w:r>
-        <w:t xml:space="preserve"> local</w:t>
-      </w:r>
-      <w:r>
-        <w:t xml:space="preserve">ização. </w:t>
+        <w:t xml:space="preserve">Cada academia está em uma determinada localização. </w:t>
       </w:r>
       <w:r>
         <w:t>Administrador, orientador e aluno são usuários do sistema</w:t>
@@ -299,7 +284,7 @@
         </w:numPr>
       </w:pPr>
       <w:r>
-        <w:t>Faturamento mensal, semestral e anual?</w:t>
+        <w:t>Quais o número de alunos por bairro, cidade?</w:t>
       </w:r>
     </w:p>
     <w:p>
@@ -311,7 +296,7 @@
         </w:numPr>
       </w:pPr>
       <w:r>
-        <w:t>Quantidade de matriculas por mês, ano?</w:t>
+        <w:t>Qual o maior fluxo por faixa etária em determinados turnos?</w:t>
       </w:r>
     </w:p>
     <w:p>
@@ -323,7 +308,7 @@
         </w:numPr>
       </w:pPr>
       <w:r>
-        <w:t>Quais o número de alunos por bairro, cidade?</w:t>
+        <w:t>Qual o número de alunos por plano?</w:t>
       </w:r>
     </w:p>
     <w:p>
@@ -333,93 +318,10 @@
           <w:ilvl w:val="0"/>
           <w:numId w:val="1"/>
         </w:numPr>
-      </w:pPr>
-      <w:r>
-        <w:t>Qual o maior fluxo por faixa etária em determinados turnos?</w:t>
-      </w:r>
-    </w:p>
-    <w:p>
-      <w:pPr>
-        <w:pStyle w:val="PargrafodaLista"/>
-        <w:numPr>
-          <w:ilvl w:val="0"/>
-          <w:numId w:val="1"/>
-        </w:numPr>
-      </w:pPr>
-      <w:r>
-        <w:t>Qual o número de alunos por plano?</w:t>
-      </w:r>
-    </w:p>
-    <w:p>
-      <w:pPr>
-        <w:pStyle w:val="PargrafodaLista"/>
-        <w:numPr>
-          <w:ilvl w:val="0"/>
-          <w:numId w:val="1"/>
-        </w:numPr>
-      </w:pPr>
-      <w:r>
-        <w:t>Qual a média de faturamento anual?</w:t>
-      </w:r>
-    </w:p>
-    <w:p>
-      <w:pPr>
-        <w:pStyle w:val="PargrafodaLista"/>
-        <w:numPr>
-          <w:ilvl w:val="0"/>
-          <w:numId w:val="1"/>
-        </w:numPr>
-      </w:pPr>
-      <w:r>
-        <w:t>Qual o faturamento mensal de cada academia?</w:t>
-      </w:r>
-    </w:p>
-    <w:p>
-      <w:pPr>
-        <w:pStyle w:val="PargrafodaLista"/>
-        <w:numPr>
-          <w:ilvl w:val="0"/>
-          <w:numId w:val="1"/>
-        </w:numPr>
-      </w:pPr>
-      <w:r>
-        <w:t>Qual o faturamento mensal/anual por localidade?</w:t>
-      </w:r>
-    </w:p>
-    <w:p>
-      <w:pPr>
-        <w:pStyle w:val="PargrafodaLista"/>
-        <w:numPr>
-          <w:ilvl w:val="0"/>
-          <w:numId w:val="1"/>
-        </w:numPr>
-      </w:pPr>
-      <w:r>
-        <w:t>Quantidade de pagantes por faixa etária?</w:t>
-      </w:r>
-    </w:p>
-    <w:p>
-      <w:pPr>
-        <w:pStyle w:val="PargrafodaLista"/>
-        <w:numPr>
-          <w:ilvl w:val="0"/>
-          <w:numId w:val="1"/>
-        </w:numPr>
-      </w:pPr>
-      <w:r>
-        <w:t>Quantidade de pagantes por academia?</w:t>
-      </w:r>
-    </w:p>
-    <w:p>
-      <w:pPr>
-        <w:pStyle w:val="PargrafodaLista"/>
-        <w:numPr>
-          <w:ilvl w:val="0"/>
-          <w:numId w:val="1"/>
-        </w:numPr>
-      </w:pPr>
-      <w:r>
-        <w:t>Qual o faturamento mensal por pacote?</w:t>
+        <w:jc w:val="both"/>
+      </w:pPr>
+      <w:r>
+        <w:t>Qual o horário que tem mais fluxo?</w:t>
       </w:r>
       <w:bookmarkStart w:id="0" w:name="_GoBack"/>
       <w:bookmarkEnd w:id="0"/>

</xml_diff>

<commit_message>
Adicionado mais um indicador
</commit_message>
<xml_diff>
--- a/UNIVERSIDADE FEDERAL DE SERGIPE.docx
+++ b/UNIVERSIDADE FEDERAL DE SERGIPE.docx
@@ -1,6 +1,6 @@
 
 <file path=word/document.xml><?xml version="1.0" encoding="utf-8"?>
-<w:document xmlns:wpc="http://schemas.microsoft.com/office/word/2010/wordprocessingCanvas" xmlns:mc="http://schemas.openxmlformats.org/markup-compatibility/2006" xmlns:o="urn:schemas-microsoft-com:office:office" xmlns:r="http://schemas.openxmlformats.org/officeDocument/2006/relationships" xmlns:m="http://schemas.openxmlformats.org/officeDocument/2006/math" xmlns:v="urn:schemas-microsoft-com:vml" xmlns:wp14="http://schemas.microsoft.com/office/word/2010/wordprocessingDrawing" xmlns:wp="http://schemas.openxmlformats.org/drawingml/2006/wordprocessingDrawing" xmlns:w10="urn:schemas-microsoft-com:office:word" xmlns:w="http://schemas.openxmlformats.org/wordprocessingml/2006/main" xmlns:w14="http://schemas.microsoft.com/office/word/2010/wordml" xmlns:w15="http://schemas.microsoft.com/office/word/2012/wordml" xmlns:wpg="http://schemas.microsoft.com/office/word/2010/wordprocessingGroup" xmlns:wpi="http://schemas.microsoft.com/office/word/2010/wordprocessingInk" xmlns:wne="http://schemas.microsoft.com/office/word/2006/wordml" xmlns:wps="http://schemas.microsoft.com/office/word/2010/wordprocessingShape" mc:Ignorable="w14 w15 wp14">
+<w:document xmlns:wpc="http://schemas.microsoft.com/office/word/2010/wordprocessingCanvas" xmlns:cx="http://schemas.microsoft.com/office/drawing/2014/chartex" xmlns:cx1="http://schemas.microsoft.com/office/drawing/2015/9/8/chartex" xmlns:cx2="http://schemas.microsoft.com/office/drawing/2015/10/21/chartex" xmlns:cx3="http://schemas.microsoft.com/office/drawing/2016/5/9/chartex" xmlns:cx4="http://schemas.microsoft.com/office/drawing/2016/5/10/chartex" xmlns:cx5="http://schemas.microsoft.com/office/drawing/2016/5/11/chartex" xmlns:cx6="http://schemas.microsoft.com/office/drawing/2016/5/12/chartex" xmlns:cx7="http://schemas.microsoft.com/office/drawing/2016/5/13/chartex" xmlns:cx8="http://schemas.microsoft.com/office/drawing/2016/5/14/chartex" xmlns:mc="http://schemas.openxmlformats.org/markup-compatibility/2006" xmlns:o="urn:schemas-microsoft-com:office:office" xmlns:r="http://schemas.openxmlformats.org/officeDocument/2006/relationships" xmlns:m="http://schemas.openxmlformats.org/officeDocument/2006/math" xmlns:v="urn:schemas-microsoft-com:vml" xmlns:wp14="http://schemas.microsoft.com/office/word/2010/wordprocessingDrawing" xmlns:wp="http://schemas.openxmlformats.org/drawingml/2006/wordprocessingDrawing" xmlns:w10="urn:schemas-microsoft-com:office:word" xmlns:w="http://schemas.openxmlformats.org/wordprocessingml/2006/main" xmlns:w14="http://schemas.microsoft.com/office/word/2010/wordml" xmlns:w15="http://schemas.microsoft.com/office/word/2012/wordml" xmlns:w16se="http://schemas.microsoft.com/office/word/2015/wordml/symex" xmlns:wpg="http://schemas.microsoft.com/office/word/2010/wordprocessingGroup" xmlns:wpi="http://schemas.microsoft.com/office/word/2010/wordprocessingInk" xmlns:wne="http://schemas.microsoft.com/office/word/2006/wordml" xmlns:wps="http://schemas.microsoft.com/office/word/2010/wordprocessingShape" mc:Ignorable="w14 w15 w16se wp14">
   <w:body>
     <w:p>
       <w:pPr>
@@ -148,7 +148,23 @@
         <w:t>, individualmente</w:t>
       </w:r>
       <w:r>
-        <w:t xml:space="preserve">: a) aeróbico; b) musculação; c) muay thai; d) </w:t>
+        <w:t xml:space="preserve">: a) aeróbico; b) musculação; c) </w:t>
+      </w:r>
+      <w:proofErr w:type="spellStart"/>
+      <w:r>
+        <w:t>muay</w:t>
+      </w:r>
+      <w:proofErr w:type="spellEnd"/>
+      <w:r>
+        <w:t xml:space="preserve"> </w:t>
+      </w:r>
+      <w:proofErr w:type="spellStart"/>
+      <w:r>
+        <w:t>thai</w:t>
+      </w:r>
+      <w:proofErr w:type="spellEnd"/>
+      <w:r>
+        <w:t xml:space="preserve">; d) </w:t>
       </w:r>
       <w:r>
         <w:t>zumba</w:t>
@@ -310,6 +326,8 @@
       <w:r>
         <w:t>Qual o número de alunos por plano?</w:t>
       </w:r>
+      <w:bookmarkStart w:id="0" w:name="_GoBack"/>
+      <w:bookmarkEnd w:id="0"/>
     </w:p>
     <w:p>
       <w:pPr>
@@ -323,8 +341,19 @@
       <w:r>
         <w:t>Qual o horário que tem mais fluxo?</w:t>
       </w:r>
-      <w:bookmarkStart w:id="0" w:name="_GoBack"/>
-      <w:bookmarkEnd w:id="0"/>
+    </w:p>
+    <w:p>
+      <w:pPr>
+        <w:pStyle w:val="PargrafodaLista"/>
+        <w:numPr>
+          <w:ilvl w:val="0"/>
+          <w:numId w:val="1"/>
+        </w:numPr>
+        <w:jc w:val="both"/>
+      </w:pPr>
+      <w:r>
+        <w:t>Qual academia tem mais movimento pela noite?</w:t>
+      </w:r>
     </w:p>
     <w:p>
       <w:pPr>
@@ -348,7 +377,7 @@
 </file>
 
 <file path=word/numbering.xml><?xml version="1.0" encoding="utf-8"?>
-<w:numbering xmlns:wpc="http://schemas.microsoft.com/office/word/2010/wordprocessingCanvas" xmlns:mc="http://schemas.openxmlformats.org/markup-compatibility/2006" xmlns:o="urn:schemas-microsoft-com:office:office" xmlns:r="http://schemas.openxmlformats.org/officeDocument/2006/relationships" xmlns:m="http://schemas.openxmlformats.org/officeDocument/2006/math" xmlns:v="urn:schemas-microsoft-com:vml" xmlns:wp14="http://schemas.microsoft.com/office/word/2010/wordprocessingDrawing" xmlns:wp="http://schemas.openxmlformats.org/drawingml/2006/wordprocessingDrawing" xmlns:w10="urn:schemas-microsoft-com:office:word" xmlns:w="http://schemas.openxmlformats.org/wordprocessingml/2006/main" xmlns:w14="http://schemas.microsoft.com/office/word/2010/wordml" xmlns:w15="http://schemas.microsoft.com/office/word/2012/wordml" xmlns:wpg="http://schemas.microsoft.com/office/word/2010/wordprocessingGroup" xmlns:wpi="http://schemas.microsoft.com/office/word/2010/wordprocessingInk" xmlns:wne="http://schemas.microsoft.com/office/word/2006/wordml" xmlns:wps="http://schemas.microsoft.com/office/word/2010/wordprocessingShape" mc:Ignorable="w14 w15 wp14">
+<w:numbering xmlns:wpc="http://schemas.microsoft.com/office/word/2010/wordprocessingCanvas" xmlns:cx="http://schemas.microsoft.com/office/drawing/2014/chartex" xmlns:cx1="http://schemas.microsoft.com/office/drawing/2015/9/8/chartex" xmlns:cx2="http://schemas.microsoft.com/office/drawing/2015/10/21/chartex" xmlns:cx3="http://schemas.microsoft.com/office/drawing/2016/5/9/chartex" xmlns:cx4="http://schemas.microsoft.com/office/drawing/2016/5/10/chartex" xmlns:cx5="http://schemas.microsoft.com/office/drawing/2016/5/11/chartex" xmlns:cx6="http://schemas.microsoft.com/office/drawing/2016/5/12/chartex" xmlns:cx7="http://schemas.microsoft.com/office/drawing/2016/5/13/chartex" xmlns:cx8="http://schemas.microsoft.com/office/drawing/2016/5/14/chartex" xmlns:mc="http://schemas.openxmlformats.org/markup-compatibility/2006" xmlns:o="urn:schemas-microsoft-com:office:office" xmlns:r="http://schemas.openxmlformats.org/officeDocument/2006/relationships" xmlns:m="http://schemas.openxmlformats.org/officeDocument/2006/math" xmlns:v="urn:schemas-microsoft-com:vml" xmlns:wp14="http://schemas.microsoft.com/office/word/2010/wordprocessingDrawing" xmlns:wp="http://schemas.openxmlformats.org/drawingml/2006/wordprocessingDrawing" xmlns:w10="urn:schemas-microsoft-com:office:word" xmlns:w="http://schemas.openxmlformats.org/wordprocessingml/2006/main" xmlns:w14="http://schemas.microsoft.com/office/word/2010/wordml" xmlns:w15="http://schemas.microsoft.com/office/word/2012/wordml" xmlns:w16se="http://schemas.microsoft.com/office/word/2015/wordml/symex" xmlns:wpg="http://schemas.microsoft.com/office/word/2010/wordprocessingGroup" xmlns:wpi="http://schemas.microsoft.com/office/word/2010/wordprocessingInk" xmlns:wne="http://schemas.microsoft.com/office/word/2006/wordml" xmlns:wps="http://schemas.microsoft.com/office/word/2010/wordprocessingShape" mc:Ignorable="w14 w15 w16se wp14">
   <w:abstractNum w:abstractNumId="0" w15:restartNumberingAfterBreak="0">
     <w:nsid w:val="2A1803CF"/>
     <w:multiLevelType w:val="hybridMultilevel"/>
@@ -531,7 +560,7 @@
 </file>
 
 <file path=word/styles.xml><?xml version="1.0" encoding="utf-8"?>
-<w:styles xmlns:mc="http://schemas.openxmlformats.org/markup-compatibility/2006" xmlns:r="http://schemas.openxmlformats.org/officeDocument/2006/relationships" xmlns:w="http://schemas.openxmlformats.org/wordprocessingml/2006/main" xmlns:w14="http://schemas.microsoft.com/office/word/2010/wordml" xmlns:w15="http://schemas.microsoft.com/office/word/2012/wordml" mc:Ignorable="w14 w15">
+<w:styles xmlns:mc="http://schemas.openxmlformats.org/markup-compatibility/2006" xmlns:r="http://schemas.openxmlformats.org/officeDocument/2006/relationships" xmlns:w="http://schemas.openxmlformats.org/wordprocessingml/2006/main" xmlns:w14="http://schemas.microsoft.com/office/word/2010/wordml" xmlns:w15="http://schemas.microsoft.com/office/word/2012/wordml" xmlns:w16se="http://schemas.microsoft.com/office/word/2015/wordml/symex" mc:Ignorable="w14 w15 w16se">
   <w:docDefaults>
     <w:rPrDefault>
       <w:rPr>
@@ -547,7 +576,7 @@
       </w:pPr>
     </w:pPrDefault>
   </w:docDefaults>
-  <w:latentStyles w:defLockedState="0" w:defUIPriority="99" w:defSemiHidden="0" w:defUnhideWhenUsed="0" w:defQFormat="0" w:count="371">
+  <w:latentStyles w:defLockedState="0" w:defUIPriority="99" w:defSemiHidden="0" w:defUnhideWhenUsed="0" w:defQFormat="0" w:count="374">
     <w:lsdException w:name="Normal" w:uiPriority="0" w:qFormat="1"/>
     <w:lsdException w:name="heading 1" w:uiPriority="9" w:qFormat="1"/>
     <w:lsdException w:name="heading 2" w:semiHidden="1" w:uiPriority="9" w:unhideWhenUsed="1" w:qFormat="1"/>
@@ -653,7 +682,6 @@
     <w:lsdException w:name="HTML Sample" w:semiHidden="1" w:unhideWhenUsed="1"/>
     <w:lsdException w:name="HTML Typewriter" w:semiHidden="1" w:unhideWhenUsed="1"/>
     <w:lsdException w:name="HTML Variable" w:semiHidden="1" w:unhideWhenUsed="1"/>
-    <w:lsdException w:name="Normal Table" w:semiHidden="1" w:unhideWhenUsed="1"/>
     <w:lsdException w:name="annotation subject" w:semiHidden="1" w:unhideWhenUsed="1"/>
     <w:lsdException w:name="No List" w:semiHidden="1" w:unhideWhenUsed="1"/>
     <w:lsdException w:name="Outline List 1" w:semiHidden="1" w:unhideWhenUsed="1"/>
@@ -698,7 +726,6 @@
     <w:lsdException w:name="Table Professional" w:semiHidden="1" w:unhideWhenUsed="1"/>
     <w:lsdException w:name="Table Subtle 1" w:semiHidden="1" w:unhideWhenUsed="1"/>
     <w:lsdException w:name="Table Subtle 2" w:semiHidden="1" w:unhideWhenUsed="1"/>
-    <w:lsdException w:name="Table Web 1" w:semiHidden="1" w:unhideWhenUsed="1"/>
     <w:lsdException w:name="Table Web 2" w:semiHidden="1" w:unhideWhenUsed="1"/>
     <w:lsdException w:name="Table Web 3" w:semiHidden="1" w:unhideWhenUsed="1"/>
     <w:lsdException w:name="Balloon Text" w:semiHidden="1" w:unhideWhenUsed="1"/>
@@ -919,6 +946,9 @@
     <w:lsdException w:name="List Table 5 Dark Accent 6" w:uiPriority="50"/>
     <w:lsdException w:name="List Table 6 Colorful Accent 6" w:uiPriority="51"/>
     <w:lsdException w:name="List Table 7 Colorful Accent 6" w:uiPriority="52"/>
+    <w:lsdException w:name="Mention" w:semiHidden="1" w:unhideWhenUsed="1"/>
+    <w:lsdException w:name="Smart Hyperlink" w:semiHidden="1" w:unhideWhenUsed="1"/>
+    <w:lsdException w:name="Hashtag" w:semiHidden="1" w:unhideWhenUsed="1"/>
   </w:latentStyles>
   <w:style w:type="paragraph" w:default="1" w:styleId="Normal">
     <w:name w:val="Normal"/>

</xml_diff>

<commit_message>
ajustes nas tabelas, modelagem da area de staging, modificação do estudo de caso, organizando os documentos em pastas estruturadas
</commit_message>
<xml_diff>
--- a/UNIVERSIDADE FEDERAL DE SERGIPE.docx
+++ b/UNIVERSIDADE FEDERAL DE SERGIPE.docx
@@ -5,8 +5,13 @@
     <w:p>
       <w:pPr>
         <w:spacing w:after="0"/>
-        <w:ind w:left="103"/>
-        <w:jc w:val="center"/>
+        <w:jc w:val="center"/>
+        <w:rPr>
+          <w:rFonts w:ascii="Arial" w:hAnsi="Arial" w:cs="Arial"/>
+          <w:b/>
+          <w:sz w:val="32"/>
+          <w:szCs w:val="32"/>
+        </w:rPr>
       </w:pPr>
       <w:r>
         <w:rPr>
@@ -14,257 +19,1463 @@
           <w:lang w:eastAsia="pt-BR"/>
         </w:rPr>
         <w:drawing>
-          <wp:anchor distT="0" distB="0" distL="114300" distR="114300" simplePos="0" relativeHeight="251659264" behindDoc="0" locked="0" layoutInCell="1" allowOverlap="0" wp14:anchorId="5994ED6F" wp14:editId="4165AC8B">
+          <wp:anchor distT="0" distB="0" distL="114300" distR="114300" simplePos="0" relativeHeight="251661312" behindDoc="0" locked="0" layoutInCell="1" allowOverlap="1" wp14:anchorId="27431F99" wp14:editId="6A9323E3">
             <wp:simplePos x="0" y="0"/>
-            <wp:positionH relativeFrom="column">
-              <wp:posOffset>59131</wp:posOffset>
+            <wp:positionH relativeFrom="margin">
+              <wp:posOffset>5234940</wp:posOffset>
             </wp:positionH>
-            <wp:positionV relativeFrom="paragraph">
-              <wp:posOffset>-7271</wp:posOffset>
+            <wp:positionV relativeFrom="margin">
+              <wp:posOffset>-52070</wp:posOffset>
             </wp:positionV>
-            <wp:extent cx="424180" cy="678815"/>
+            <wp:extent cx="723900" cy="1094740"/>
             <wp:effectExtent l="0" t="0" r="0" b="0"/>
             <wp:wrapSquare wrapText="bothSides"/>
-            <wp:docPr id="7" name="Picture 7"/>
-            <wp:cNvGraphicFramePr/>
+            <wp:docPr id="1" name="Imagem 1" descr="https://lh5.googleusercontent.com/-kdzD4ntZqa4/TW4rFqyQpSI/AAAAAAAAAx4/LbBfUBKv4z8/s1600/Logo+UFS.bmp"/>
+            <wp:cNvGraphicFramePr>
+              <a:graphicFrameLocks xmlns:a="http://schemas.openxmlformats.org/drawingml/2006/main" noChangeAspect="1"/>
+            </wp:cNvGraphicFramePr>
             <a:graphic xmlns:a="http://schemas.openxmlformats.org/drawingml/2006/main">
               <a:graphicData uri="http://schemas.openxmlformats.org/drawingml/2006/picture">
                 <pic:pic xmlns:pic="http://schemas.openxmlformats.org/drawingml/2006/picture">
                   <pic:nvPicPr>
-                    <pic:cNvPr id="7" name="Picture 7"/>
-                    <pic:cNvPicPr/>
+                    <pic:cNvPr id="0" name="Imagem 1" descr="https://lh5.googleusercontent.com/-kdzD4ntZqa4/TW4rFqyQpSI/AAAAAAAAAx4/LbBfUBKv4z8/s1600/Logo+UFS.bmp"/>
+                    <pic:cNvPicPr>
+                      <a:picLocks noChangeAspect="1" noChangeArrowheads="1"/>
+                    </pic:cNvPicPr>
                   </pic:nvPicPr>
                   <pic:blipFill>
-                    <a:blip r:embed="rId5"/>
+                    <a:blip r:embed="rId5">
+                      <a:extLst>
+                        <a:ext uri="{28A0092B-C50C-407E-A947-70E740481C1C}">
+                          <a14:useLocalDpi xmlns:a14="http://schemas.microsoft.com/office/drawing/2010/main" val="0"/>
+                        </a:ext>
+                      </a:extLst>
+                    </a:blip>
+                    <a:srcRect/>
                     <a:stretch>
                       <a:fillRect/>
                     </a:stretch>
                   </pic:blipFill>
-                  <pic:spPr>
+                  <pic:spPr bwMode="auto">
                     <a:xfrm>
                       <a:off x="0" y="0"/>
-                      <a:ext cx="424180" cy="678815"/>
+                      <a:ext cx="723900" cy="1094740"/>
                     </a:xfrm>
                     <a:prstGeom prst="rect">
                       <a:avLst/>
                     </a:prstGeom>
+                    <a:noFill/>
                   </pic:spPr>
                 </pic:pic>
               </a:graphicData>
             </a:graphic>
+            <wp14:sizeRelH relativeFrom="page">
+              <wp14:pctWidth>0</wp14:pctWidth>
+            </wp14:sizeRelH>
+            <wp14:sizeRelV relativeFrom="page">
+              <wp14:pctHeight>0</wp14:pctHeight>
+            </wp14:sizeRelV>
           </wp:anchor>
         </w:drawing>
       </w:r>
       <w:r>
         <w:rPr>
-          <w:b/>
-          <w:sz w:val="26"/>
-        </w:rPr>
-        <w:t xml:space="preserve">UNIVERSIDADE FEDERAL DE SERGIPE </w:t>
+          <w:rFonts w:ascii="Arial" w:hAnsi="Arial" w:cs="Arial"/>
+          <w:b/>
+          <w:sz w:val="32"/>
+          <w:szCs w:val="32"/>
+        </w:rPr>
+        <w:t>UNIVERSIDADE FEDERAL DE SERGIPE</w:t>
+      </w:r>
+    </w:p>
+    <w:p>
+      <w:pPr>
+        <w:spacing w:after="0"/>
+        <w:jc w:val="center"/>
+        <w:rPr>
+          <w:rFonts w:ascii="Arial" w:hAnsi="Arial" w:cs="Arial"/>
+          <w:b/>
+          <w:sz w:val="32"/>
+          <w:szCs w:val="32"/>
+        </w:rPr>
+      </w:pPr>
+      <w:r>
+        <w:rPr>
+          <w:rFonts w:ascii="Arial" w:hAnsi="Arial" w:cs="Arial"/>
+          <w:b/>
+          <w:sz w:val="32"/>
+          <w:szCs w:val="32"/>
+        </w:rPr>
+        <w:t>CAMPUS PROF. ALBERTO DE CARVALHO</w:t>
+      </w:r>
+    </w:p>
+    <w:p>
+      <w:pPr>
+        <w:spacing w:after="0"/>
+        <w:jc w:val="center"/>
+        <w:rPr>
+          <w:rFonts w:ascii="Arial" w:hAnsi="Arial" w:cs="Arial"/>
+          <w:b/>
+          <w:sz w:val="32"/>
+          <w:szCs w:val="32"/>
+        </w:rPr>
+      </w:pPr>
+      <w:bookmarkStart w:id="0" w:name="_Hlk486589220"/>
+      <w:bookmarkEnd w:id="0"/>
+      <w:r>
+        <w:rPr>
+          <w:rFonts w:ascii="Arial" w:hAnsi="Arial" w:cs="Arial"/>
+          <w:b/>
+          <w:sz w:val="32"/>
+          <w:szCs w:val="32"/>
+        </w:rPr>
+        <w:t>SISTEMAS DE INFORMAÇÃO</w:t>
+      </w:r>
+    </w:p>
+    <w:p>
+      <w:pPr>
+        <w:spacing w:after="0"/>
+        <w:jc w:val="center"/>
+        <w:rPr>
+          <w:rFonts w:ascii="Arial" w:hAnsi="Arial" w:cs="Arial"/>
+          <w:b/>
+          <w:sz w:val="32"/>
+          <w:szCs w:val="32"/>
+        </w:rPr>
+      </w:pPr>
+      <w:r>
+        <w:rPr>
+          <w:rFonts w:ascii="Arial" w:hAnsi="Arial" w:cs="Arial"/>
+          <w:b/>
+          <w:sz w:val="32"/>
+          <w:szCs w:val="32"/>
+        </w:rPr>
+        <w:t>BACHARELADO</w:t>
+      </w:r>
+    </w:p>
+    <w:p>
+      <w:pPr>
+        <w:spacing w:after="0"/>
+        <w:jc w:val="center"/>
+        <w:rPr>
+          <w:rFonts w:ascii="Arial" w:hAnsi="Arial" w:cs="Arial"/>
+          <w:b/>
+          <w:sz w:val="32"/>
+          <w:szCs w:val="32"/>
+        </w:rPr>
+      </w:pPr>
+    </w:p>
+    <w:p>
+      <w:pPr>
+        <w:spacing w:after="0"/>
+        <w:jc w:val="center"/>
+        <w:rPr>
+          <w:rFonts w:ascii="Arial" w:hAnsi="Arial" w:cs="Arial"/>
+          <w:b/>
+          <w:sz w:val="32"/>
+          <w:szCs w:val="32"/>
+        </w:rPr>
+      </w:pPr>
+    </w:p>
+    <w:p>
+      <w:pPr>
+        <w:spacing w:after="0"/>
+        <w:jc w:val="center"/>
+        <w:rPr>
+          <w:rFonts w:ascii="Arial" w:hAnsi="Arial" w:cs="Arial"/>
+          <w:sz w:val="32"/>
+          <w:szCs w:val="32"/>
+        </w:rPr>
+      </w:pPr>
+      <w:r>
+        <w:rPr>
+          <w:rFonts w:ascii="Arial" w:hAnsi="Arial" w:cs="Arial"/>
+          <w:sz w:val="32"/>
+          <w:szCs w:val="32"/>
+        </w:rPr>
+        <w:t>Antonio Lucas De Almeida</w:t>
+      </w:r>
+    </w:p>
+    <w:p>
+      <w:pPr>
+        <w:spacing w:after="0"/>
+        <w:jc w:val="center"/>
+        <w:rPr>
+          <w:rFonts w:ascii="Arial" w:hAnsi="Arial" w:cs="Arial"/>
+          <w:sz w:val="32"/>
+          <w:szCs w:val="32"/>
+        </w:rPr>
+      </w:pPr>
+      <w:r>
+        <w:rPr>
+          <w:rFonts w:ascii="Arial" w:hAnsi="Arial" w:cs="Arial"/>
+          <w:sz w:val="32"/>
+          <w:szCs w:val="32"/>
+        </w:rPr>
+        <w:t>Fabricia de Jesus Santos</w:t>
+      </w:r>
+    </w:p>
+    <w:p>
+      <w:pPr>
+        <w:spacing w:after="0"/>
+        <w:jc w:val="center"/>
+        <w:rPr>
+          <w:rFonts w:ascii="Arial" w:hAnsi="Arial" w:cs="Arial"/>
+          <w:b/>
+          <w:sz w:val="32"/>
+          <w:szCs w:val="32"/>
+        </w:rPr>
+      </w:pPr>
+      <w:r>
+        <w:rPr>
+          <w:rFonts w:ascii="Arial" w:hAnsi="Arial" w:cs="Arial"/>
+          <w:sz w:val="32"/>
+          <w:szCs w:val="32"/>
+        </w:rPr>
+        <w:t>Jadson Ribeiro Dos Santos</w:t>
+      </w:r>
+    </w:p>
+    <w:p>
+      <w:pPr>
+        <w:spacing w:after="0"/>
+        <w:jc w:val="center"/>
+        <w:rPr>
+          <w:rFonts w:ascii="Arial" w:hAnsi="Arial" w:cs="Arial"/>
+          <w:b/>
+          <w:sz w:val="32"/>
+          <w:szCs w:val="32"/>
+        </w:rPr>
+      </w:pPr>
+    </w:p>
+    <w:p>
+      <w:pPr>
+        <w:spacing w:after="0"/>
+        <w:jc w:val="center"/>
+        <w:rPr>
+          <w:rFonts w:ascii="Arial" w:hAnsi="Arial" w:cs="Arial"/>
+          <w:b/>
+          <w:sz w:val="32"/>
+          <w:szCs w:val="32"/>
+        </w:rPr>
+      </w:pPr>
+    </w:p>
+    <w:p>
+      <w:pPr>
+        <w:spacing w:after="0"/>
+        <w:rPr>
+          <w:rFonts w:ascii="Arial" w:hAnsi="Arial" w:cs="Arial"/>
+          <w:b/>
+          <w:sz w:val="32"/>
+          <w:szCs w:val="32"/>
+        </w:rPr>
+      </w:pPr>
+    </w:p>
+    <w:p>
+      <w:pPr>
+        <w:spacing w:after="0"/>
+        <w:rPr>
+          <w:rFonts w:ascii="Arial" w:hAnsi="Arial" w:cs="Arial"/>
+          <w:b/>
+          <w:sz w:val="32"/>
+          <w:szCs w:val="32"/>
+        </w:rPr>
+      </w:pPr>
+    </w:p>
+    <w:p>
+      <w:pPr>
+        <w:spacing w:after="0"/>
+        <w:jc w:val="center"/>
+        <w:rPr>
+          <w:rFonts w:ascii="Arial" w:hAnsi="Arial" w:cs="Arial"/>
+          <w:b/>
+          <w:sz w:val="32"/>
+          <w:szCs w:val="32"/>
+        </w:rPr>
+      </w:pPr>
+    </w:p>
+    <w:p>
+      <w:pPr>
+        <w:spacing w:after="0"/>
+        <w:jc w:val="center"/>
+        <w:rPr>
+          <w:rFonts w:ascii="Arial" w:hAnsi="Arial" w:cs="Arial"/>
+          <w:b/>
+          <w:sz w:val="36"/>
+          <w:szCs w:val="32"/>
+        </w:rPr>
+      </w:pPr>
+    </w:p>
+    <w:p>
+      <w:pPr>
+        <w:spacing w:after="0"/>
+        <w:jc w:val="center"/>
+        <w:rPr>
+          <w:rFonts w:ascii="Arial" w:hAnsi="Arial" w:cs="Arial"/>
+          <w:b/>
+          <w:sz w:val="32"/>
+          <w:szCs w:val="36"/>
+        </w:rPr>
+      </w:pPr>
+      <w:r>
+        <w:rPr>
+          <w:rFonts w:ascii="Arial" w:hAnsi="Arial" w:cs="Arial"/>
+          <w:b/>
+          <w:sz w:val="32"/>
+          <w:szCs w:val="36"/>
+        </w:rPr>
+        <w:t>PROJETO DE DISCIPLINA</w:t>
+      </w:r>
+    </w:p>
+    <w:p>
+      <w:pPr>
+        <w:spacing w:after="0"/>
+        <w:jc w:val="center"/>
+        <w:rPr>
+          <w:rFonts w:ascii="Arial" w:hAnsi="Arial" w:cs="Arial"/>
+          <w:b/>
+          <w:sz w:val="28"/>
+          <w:szCs w:val="32"/>
+        </w:rPr>
+      </w:pPr>
+    </w:p>
+    <w:p>
+      <w:pPr>
+        <w:spacing w:after="0"/>
+        <w:jc w:val="center"/>
+        <w:rPr>
+          <w:rFonts w:ascii="Arial" w:hAnsi="Arial" w:cs="Arial"/>
+          <w:b/>
+          <w:sz w:val="28"/>
+          <w:szCs w:val="32"/>
+        </w:rPr>
+      </w:pPr>
+    </w:p>
+    <w:p>
+      <w:pPr>
+        <w:spacing w:after="0"/>
+        <w:jc w:val="center"/>
+        <w:rPr>
+          <w:rFonts w:ascii="Arial" w:hAnsi="Arial" w:cs="Arial"/>
+          <w:b/>
+          <w:sz w:val="28"/>
+          <w:szCs w:val="32"/>
+        </w:rPr>
+      </w:pPr>
+    </w:p>
+    <w:p>
+      <w:pPr>
+        <w:spacing w:after="0"/>
+        <w:jc w:val="center"/>
+        <w:rPr>
+          <w:rFonts w:ascii="Arial" w:hAnsi="Arial" w:cs="Arial"/>
+          <w:b/>
+          <w:sz w:val="28"/>
+          <w:szCs w:val="32"/>
+        </w:rPr>
+      </w:pPr>
+    </w:p>
+    <w:p>
+      <w:pPr>
+        <w:spacing w:after="0"/>
+        <w:jc w:val="center"/>
+        <w:rPr>
+          <w:rFonts w:ascii="Arial" w:hAnsi="Arial" w:cs="Arial"/>
+          <w:b/>
+          <w:sz w:val="28"/>
+          <w:szCs w:val="32"/>
+        </w:rPr>
+      </w:pPr>
+    </w:p>
+    <w:p>
+      <w:pPr>
+        <w:spacing w:after="0"/>
+        <w:jc w:val="center"/>
+        <w:rPr>
+          <w:rFonts w:ascii="Arial" w:hAnsi="Arial" w:cs="Arial"/>
+          <w:b/>
+          <w:sz w:val="28"/>
+          <w:szCs w:val="32"/>
+        </w:rPr>
+      </w:pPr>
+    </w:p>
+    <w:p>
+      <w:pPr>
+        <w:spacing w:after="0"/>
+        <w:jc w:val="center"/>
+        <w:rPr>
+          <w:rFonts w:ascii="Arial" w:hAnsi="Arial" w:cs="Arial"/>
+          <w:b/>
+          <w:sz w:val="28"/>
+          <w:szCs w:val="32"/>
+        </w:rPr>
+      </w:pPr>
+    </w:p>
+    <w:p>
+      <w:pPr>
+        <w:spacing w:after="0"/>
+        <w:jc w:val="center"/>
+        <w:rPr>
+          <w:rFonts w:ascii="Arial" w:hAnsi="Arial" w:cs="Arial"/>
+          <w:b/>
+          <w:sz w:val="28"/>
+          <w:szCs w:val="32"/>
+        </w:rPr>
+      </w:pPr>
+    </w:p>
+    <w:p>
+      <w:pPr>
+        <w:spacing w:after="0"/>
+        <w:jc w:val="center"/>
+        <w:rPr>
+          <w:rFonts w:ascii="Arial" w:hAnsi="Arial" w:cs="Arial"/>
+          <w:b/>
+          <w:sz w:val="28"/>
+          <w:szCs w:val="32"/>
+        </w:rPr>
+      </w:pPr>
+    </w:p>
+    <w:p>
+      <w:pPr>
+        <w:spacing w:after="0"/>
+        <w:jc w:val="center"/>
+        <w:rPr>
+          <w:rFonts w:ascii="Arial" w:hAnsi="Arial" w:cs="Arial"/>
+          <w:b/>
+          <w:sz w:val="28"/>
+          <w:szCs w:val="32"/>
+        </w:rPr>
+      </w:pPr>
+    </w:p>
+    <w:p>
+      <w:pPr>
+        <w:spacing w:after="0"/>
+        <w:jc w:val="center"/>
+        <w:rPr>
+          <w:rFonts w:ascii="Arial" w:hAnsi="Arial" w:cs="Arial"/>
+          <w:b/>
+          <w:sz w:val="28"/>
+          <w:szCs w:val="32"/>
+        </w:rPr>
+      </w:pPr>
+    </w:p>
+    <w:p>
+      <w:pPr>
+        <w:spacing w:after="0"/>
+        <w:jc w:val="center"/>
+        <w:rPr>
+          <w:rFonts w:ascii="Arial" w:hAnsi="Arial" w:cs="Arial"/>
+          <w:b/>
+          <w:sz w:val="28"/>
+          <w:szCs w:val="32"/>
+        </w:rPr>
+      </w:pPr>
+    </w:p>
+    <w:p>
+      <w:pPr>
+        <w:spacing w:after="0"/>
+        <w:rPr>
+          <w:rFonts w:ascii="Arial" w:hAnsi="Arial" w:cs="Arial"/>
+          <w:b/>
+          <w:sz w:val="28"/>
+          <w:szCs w:val="32"/>
+        </w:rPr>
+      </w:pPr>
+    </w:p>
+    <w:p>
+      <w:pPr>
+        <w:spacing w:after="0"/>
+        <w:rPr>
+          <w:rFonts w:ascii="Arial" w:hAnsi="Arial" w:cs="Arial"/>
+          <w:b/>
+          <w:sz w:val="28"/>
+          <w:szCs w:val="32"/>
+        </w:rPr>
+      </w:pPr>
+    </w:p>
+    <w:p>
+      <w:pPr>
+        <w:spacing w:after="0"/>
+        <w:jc w:val="center"/>
+        <w:rPr>
+          <w:rFonts w:ascii="Arial" w:hAnsi="Arial" w:cs="Arial"/>
+          <w:b/>
+          <w:sz w:val="24"/>
+          <w:szCs w:val="32"/>
+        </w:rPr>
+      </w:pPr>
+    </w:p>
+    <w:p>
+      <w:pPr>
+        <w:spacing w:after="0"/>
+        <w:jc w:val="center"/>
+        <w:rPr>
+          <w:rFonts w:ascii="Arial" w:hAnsi="Arial" w:cs="Arial"/>
+          <w:b/>
+          <w:sz w:val="24"/>
+          <w:szCs w:val="32"/>
+        </w:rPr>
+      </w:pPr>
+    </w:p>
+    <w:p>
+      <w:pPr>
+        <w:spacing w:after="0"/>
+        <w:jc w:val="center"/>
+        <w:rPr>
+          <w:rFonts w:ascii="Arial" w:hAnsi="Arial" w:cs="Arial"/>
+          <w:b/>
+          <w:sz w:val="24"/>
+          <w:szCs w:val="32"/>
+        </w:rPr>
+      </w:pPr>
+    </w:p>
+    <w:p>
+      <w:pPr>
+        <w:spacing w:after="0"/>
+        <w:jc w:val="center"/>
+        <w:rPr>
+          <w:rFonts w:ascii="Arial" w:hAnsi="Arial" w:cs="Arial"/>
+          <w:b/>
+          <w:sz w:val="24"/>
+          <w:szCs w:val="32"/>
+        </w:rPr>
+      </w:pPr>
+    </w:p>
+    <w:p>
+      <w:pPr>
+        <w:spacing w:after="0"/>
+        <w:jc w:val="center"/>
+        <w:rPr>
+          <w:rFonts w:ascii="Arial" w:hAnsi="Arial" w:cs="Arial"/>
+          <w:b/>
+          <w:sz w:val="24"/>
+          <w:szCs w:val="32"/>
+        </w:rPr>
+      </w:pPr>
+    </w:p>
+    <w:p>
+      <w:pPr>
+        <w:spacing w:after="0"/>
+        <w:jc w:val="center"/>
+        <w:rPr>
+          <w:rFonts w:ascii="Arial" w:hAnsi="Arial" w:cs="Arial"/>
+          <w:b/>
+          <w:sz w:val="24"/>
+          <w:szCs w:val="32"/>
+        </w:rPr>
+      </w:pPr>
+    </w:p>
+    <w:p>
+      <w:pPr>
+        <w:spacing w:after="0"/>
+        <w:rPr>
+          <w:rFonts w:ascii="Arial" w:hAnsi="Arial" w:cs="Arial"/>
+          <w:b/>
+          <w:sz w:val="24"/>
+          <w:szCs w:val="32"/>
+        </w:rPr>
+      </w:pPr>
+    </w:p>
+    <w:p>
+      <w:pPr>
+        <w:spacing w:after="0"/>
+        <w:jc w:val="center"/>
+        <w:rPr>
+          <w:rFonts w:ascii="Arial" w:hAnsi="Arial" w:cs="Arial"/>
+          <w:b/>
+          <w:sz w:val="24"/>
+          <w:szCs w:val="32"/>
+        </w:rPr>
+      </w:pPr>
+      <w:r>
+        <w:rPr>
+          <w:rFonts w:ascii="Arial" w:hAnsi="Arial" w:cs="Arial"/>
+          <w:b/>
+          <w:sz w:val="24"/>
+          <w:szCs w:val="32"/>
+        </w:rPr>
+        <w:t>Itabaiana – SE</w:t>
+      </w:r>
+    </w:p>
+    <w:p>
+      <w:pPr>
+        <w:spacing w:after="0"/>
+        <w:jc w:val="center"/>
+        <w:rPr>
+          <w:rFonts w:ascii="Arial" w:hAnsi="Arial" w:cs="Arial"/>
+          <w:b/>
+          <w:sz w:val="24"/>
+          <w:szCs w:val="32"/>
+        </w:rPr>
+      </w:pPr>
+      <w:r>
+        <w:rPr>
+          <w:rFonts w:ascii="Arial" w:hAnsi="Arial" w:cs="Arial"/>
+          <w:b/>
+          <w:sz w:val="24"/>
+          <w:szCs w:val="32"/>
+        </w:rPr>
+        <w:t>Setembro</w:t>
+      </w:r>
+      <w:r>
+        <w:rPr>
+          <w:rFonts w:ascii="Arial" w:hAnsi="Arial" w:cs="Arial"/>
+          <w:b/>
+          <w:sz w:val="24"/>
+          <w:szCs w:val="32"/>
+        </w:rPr>
+        <w:t xml:space="preserve"> de 2017</w:t>
+      </w:r>
+    </w:p>
+    <w:p>
+      <w:pPr>
+        <w:spacing w:after="0"/>
+        <w:jc w:val="center"/>
+        <w:rPr>
+          <w:rFonts w:ascii="Arial" w:hAnsi="Arial" w:cs="Arial"/>
+          <w:b/>
+          <w:sz w:val="32"/>
+        </w:rPr>
+      </w:pPr>
+      <w:r>
+        <w:rPr>
+          <w:rFonts w:ascii="Arial" w:hAnsi="Arial" w:cs="Arial"/>
+          <w:b/>
+          <w:sz w:val="32"/>
+        </w:rPr>
+        <w:lastRenderedPageBreak/>
+        <w:t>ANTONIO LUCAS DE ALMEIDA</w:t>
+      </w:r>
+    </w:p>
+    <w:p>
+      <w:pPr>
+        <w:spacing w:after="0"/>
+        <w:jc w:val="center"/>
+        <w:rPr>
+          <w:rFonts w:ascii="Arial" w:hAnsi="Arial" w:cs="Arial"/>
+          <w:b/>
+          <w:sz w:val="32"/>
+          <w:szCs w:val="32"/>
+        </w:rPr>
+      </w:pPr>
+      <w:r>
+        <w:rPr>
+          <w:rFonts w:ascii="Arial" w:hAnsi="Arial" w:cs="Arial"/>
+          <w:b/>
+          <w:sz w:val="32"/>
+          <w:szCs w:val="32"/>
+        </w:rPr>
+        <w:t>FABRICIA DE JESUS SANTOS</w:t>
+      </w:r>
+    </w:p>
+    <w:p>
+      <w:pPr>
+        <w:spacing w:after="0"/>
+        <w:jc w:val="center"/>
+        <w:rPr>
+          <w:rFonts w:ascii="Arial" w:hAnsi="Arial" w:cs="Arial"/>
+          <w:b/>
+          <w:sz w:val="32"/>
+        </w:rPr>
+      </w:pPr>
+      <w:r>
+        <w:rPr>
+          <w:rFonts w:ascii="Arial" w:hAnsi="Arial" w:cs="Arial"/>
+          <w:b/>
+          <w:sz w:val="32"/>
+          <w:szCs w:val="32"/>
+        </w:rPr>
+        <w:t>JADSON RIBEIRO DOS SANTOS</w:t>
+      </w:r>
+    </w:p>
+    <w:p>
+      <w:pPr>
+        <w:spacing w:after="0"/>
+        <w:rPr>
+          <w:rFonts w:ascii="Arial" w:hAnsi="Arial" w:cs="Arial"/>
+          <w:b/>
+          <w:sz w:val="24"/>
+        </w:rPr>
+      </w:pPr>
+    </w:p>
+    <w:p>
+      <w:pPr>
+        <w:spacing w:after="0"/>
+        <w:rPr>
+          <w:rFonts w:ascii="Arial" w:hAnsi="Arial" w:cs="Arial"/>
+          <w:b/>
+          <w:sz w:val="24"/>
+        </w:rPr>
+      </w:pPr>
+    </w:p>
+    <w:p>
+      <w:pPr>
+        <w:spacing w:after="0"/>
+        <w:rPr>
+          <w:rFonts w:ascii="Arial" w:hAnsi="Arial" w:cs="Arial"/>
+          <w:b/>
+          <w:sz w:val="24"/>
+        </w:rPr>
+      </w:pPr>
+    </w:p>
+    <w:p>
+      <w:pPr>
+        <w:spacing w:after="0"/>
+        <w:rPr>
+          <w:rFonts w:ascii="Arial" w:hAnsi="Arial" w:cs="Arial"/>
+          <w:b/>
+          <w:sz w:val="24"/>
+        </w:rPr>
+      </w:pPr>
+    </w:p>
+    <w:p>
+      <w:pPr>
+        <w:spacing w:after="0"/>
+        <w:rPr>
+          <w:rFonts w:ascii="Arial" w:hAnsi="Arial" w:cs="Arial"/>
+          <w:b/>
+          <w:sz w:val="24"/>
+        </w:rPr>
+      </w:pPr>
+    </w:p>
+    <w:p>
+      <w:pPr>
+        <w:spacing w:after="0"/>
+        <w:rPr>
+          <w:rFonts w:ascii="Arial" w:hAnsi="Arial" w:cs="Arial"/>
+          <w:b/>
+          <w:sz w:val="24"/>
+        </w:rPr>
+      </w:pPr>
+    </w:p>
+    <w:p>
+      <w:pPr>
+        <w:spacing w:after="0"/>
+        <w:rPr>
+          <w:rFonts w:ascii="Arial" w:hAnsi="Arial" w:cs="Arial"/>
+          <w:b/>
+          <w:sz w:val="24"/>
+        </w:rPr>
+      </w:pPr>
+    </w:p>
+    <w:p>
+      <w:pPr>
+        <w:spacing w:after="0"/>
+        <w:rPr>
+          <w:rFonts w:ascii="Arial" w:hAnsi="Arial" w:cs="Arial"/>
+          <w:b/>
+          <w:sz w:val="24"/>
+        </w:rPr>
+      </w:pPr>
+    </w:p>
+    <w:p>
+      <w:pPr>
+        <w:spacing w:after="0"/>
+        <w:rPr>
+          <w:rFonts w:ascii="Arial" w:hAnsi="Arial" w:cs="Arial"/>
+          <w:b/>
+          <w:sz w:val="24"/>
+        </w:rPr>
+      </w:pPr>
+    </w:p>
+    <w:p>
+      <w:pPr>
+        <w:spacing w:after="0"/>
+        <w:jc w:val="center"/>
+        <w:rPr>
+          <w:rFonts w:ascii="Arial" w:hAnsi="Arial" w:cs="Arial"/>
+          <w:b/>
+          <w:sz w:val="32"/>
+          <w:szCs w:val="36"/>
+        </w:rPr>
+      </w:pPr>
+      <w:r>
+        <w:rPr>
+          <w:rFonts w:ascii="Arial" w:hAnsi="Arial" w:cs="Arial"/>
+          <w:b/>
+          <w:sz w:val="32"/>
+          <w:szCs w:val="36"/>
+        </w:rPr>
+        <w:t>PROJETO DE DISCIPLINA</w:t>
+      </w:r>
+    </w:p>
+    <w:p>
+      <w:pPr>
+        <w:spacing w:after="0"/>
+        <w:jc w:val="center"/>
+        <w:rPr>
+          <w:rFonts w:ascii="Arial" w:hAnsi="Arial" w:cs="Arial"/>
+          <w:b/>
+          <w:sz w:val="32"/>
+          <w:szCs w:val="36"/>
+        </w:rPr>
+      </w:pPr>
+    </w:p>
+    <w:p>
+      <w:pPr>
+        <w:spacing w:after="0"/>
+        <w:jc w:val="center"/>
+        <w:rPr>
+          <w:rFonts w:ascii="Arial" w:hAnsi="Arial" w:cs="Arial"/>
+          <w:b/>
+          <w:sz w:val="32"/>
+          <w:szCs w:val="36"/>
+        </w:rPr>
+      </w:pPr>
+    </w:p>
+    <w:p>
+      <w:pPr>
+        <w:spacing w:after="0"/>
+        <w:rPr>
+          <w:rFonts w:ascii="Arial" w:hAnsi="Arial" w:cs="Arial"/>
+          <w:b/>
+          <w:sz w:val="36"/>
+          <w:szCs w:val="36"/>
+        </w:rPr>
+      </w:pPr>
+    </w:p>
+    <w:p>
+      <w:pPr>
+        <w:shd w:val="clear" w:color="auto" w:fill="FFFFFF"/>
+        <w:spacing w:after="0" w:line="240" w:lineRule="auto"/>
+        <w:rPr>
+          <w:rFonts w:ascii="Arial" w:eastAsia="Times New Roman" w:hAnsi="Arial" w:cs="Arial"/>
+          <w:color w:val="000000"/>
+          <w:sz w:val="36"/>
+          <w:szCs w:val="36"/>
+          <w:lang w:eastAsia="pt-BR"/>
+        </w:rPr>
+      </w:pPr>
+    </w:p>
+    <w:p>
+      <w:pPr>
+        <w:shd w:val="clear" w:color="auto" w:fill="FFFFFF"/>
+        <w:spacing w:after="0" w:line="240" w:lineRule="auto"/>
+        <w:jc w:val="center"/>
+        <w:rPr>
+          <w:rFonts w:ascii="Arial" w:eastAsia="Times New Roman" w:hAnsi="Arial" w:cs="Arial"/>
+          <w:color w:val="000000"/>
+          <w:sz w:val="36"/>
+          <w:szCs w:val="36"/>
+          <w:lang w:eastAsia="pt-BR"/>
+        </w:rPr>
+      </w:pPr>
+    </w:p>
+    <w:p>
+      <w:pPr>
+        <w:spacing w:after="0"/>
+        <w:jc w:val="center"/>
+        <w:rPr>
+          <w:rFonts w:ascii="Arial" w:hAnsi="Arial" w:cs="Arial"/>
+          <w:b/>
+          <w:sz w:val="24"/>
+        </w:rPr>
+      </w:pPr>
+    </w:p>
+    <w:p>
+      <w:pPr>
+        <w:spacing w:after="0"/>
+        <w:ind w:left="4253" w:right="-285"/>
+        <w:jc w:val="both"/>
+        <w:rPr>
+          <w:rStyle w:val="a"/>
+          <w:color w:val="000000"/>
+          <w:sz w:val="28"/>
+          <w:szCs w:val="28"/>
+          <w:bdr w:val="none" w:sz="0" w:space="0" w:color="auto" w:frame="1"/>
+          <w:shd w:val="clear" w:color="auto" w:fill="FFFFFF"/>
+        </w:rPr>
+      </w:pPr>
+      <w:r>
+        <w:rPr>
+          <w:rStyle w:val="a"/>
+          <w:rFonts w:ascii="Arial" w:hAnsi="Arial" w:cs="Arial"/>
+          <w:color w:val="000000"/>
+          <w:sz w:val="28"/>
+          <w:szCs w:val="28"/>
+          <w:bdr w:val="none" w:sz="0" w:space="0" w:color="auto" w:frame="1"/>
+          <w:shd w:val="clear" w:color="auto" w:fill="FFFFFF"/>
+        </w:rPr>
+        <w:t>Projeto realizado para a 2</w:t>
+      </w:r>
+      <w:r>
+        <w:rPr>
+          <w:rStyle w:val="a"/>
+          <w:rFonts w:ascii="Arial" w:hAnsi="Arial" w:cs="Arial"/>
+          <w:color w:val="000000"/>
+          <w:sz w:val="28"/>
+          <w:szCs w:val="28"/>
+          <w:bdr w:val="none" w:sz="0" w:space="0" w:color="auto" w:frame="1"/>
+          <w:shd w:val="clear" w:color="auto" w:fill="FFFFFF"/>
+        </w:rPr>
+        <w:t xml:space="preserve">ª avaliação da disciplina </w:t>
+      </w:r>
+      <w:r>
+        <w:rPr>
+          <w:rStyle w:val="a"/>
+          <w:rFonts w:ascii="Arial" w:hAnsi="Arial" w:cs="Arial"/>
+          <w:color w:val="000000"/>
+          <w:sz w:val="28"/>
+          <w:szCs w:val="28"/>
+          <w:bdr w:val="none" w:sz="0" w:space="0" w:color="auto" w:frame="1"/>
+          <w:shd w:val="clear" w:color="auto" w:fill="FFFFFF"/>
+        </w:rPr>
+        <w:t>Sistema de apoio à decisão</w:t>
+      </w:r>
+      <w:r>
+        <w:rPr>
+          <w:rStyle w:val="a"/>
+          <w:rFonts w:ascii="Arial" w:hAnsi="Arial" w:cs="Arial"/>
+          <w:color w:val="000000"/>
+          <w:sz w:val="28"/>
+          <w:szCs w:val="28"/>
+          <w:bdr w:val="none" w:sz="0" w:space="0" w:color="auto" w:frame="1"/>
+          <w:shd w:val="clear" w:color="auto" w:fill="FFFFFF"/>
+        </w:rPr>
+        <w:t>, curso Sistemas de Informação.</w:t>
+      </w:r>
+    </w:p>
+    <w:p>
+      <w:pPr>
+        <w:spacing w:after="0"/>
+        <w:ind w:left="4253" w:right="-285"/>
+        <w:jc w:val="both"/>
+        <w:rPr>
+          <w:rStyle w:val="a"/>
+          <w:rFonts w:ascii="Arial" w:hAnsi="Arial" w:cs="Arial"/>
+          <w:b/>
+          <w:color w:val="000000"/>
+          <w:sz w:val="28"/>
+          <w:szCs w:val="28"/>
+          <w:bdr w:val="none" w:sz="0" w:space="0" w:color="auto" w:frame="1"/>
+          <w:shd w:val="clear" w:color="auto" w:fill="FFFFFF"/>
+        </w:rPr>
+      </w:pPr>
+    </w:p>
+    <w:p>
+      <w:pPr>
+        <w:spacing w:after="0"/>
+        <w:ind w:left="4253" w:right="-285"/>
+        <w:jc w:val="both"/>
+        <w:rPr>
+          <w:rStyle w:val="a"/>
+          <w:rFonts w:ascii="Arial" w:hAnsi="Arial" w:cs="Arial"/>
+          <w:b/>
+          <w:color w:val="000000"/>
+          <w:sz w:val="28"/>
+          <w:szCs w:val="28"/>
+          <w:bdr w:val="none" w:sz="0" w:space="0" w:color="auto" w:frame="1"/>
+          <w:shd w:val="clear" w:color="auto" w:fill="FFFFFF"/>
+        </w:rPr>
+      </w:pPr>
+    </w:p>
+    <w:p>
+      <w:pPr>
+        <w:spacing w:after="0"/>
+        <w:ind w:left="4253" w:right="-285"/>
+        <w:jc w:val="both"/>
+        <w:rPr>
+          <w:rStyle w:val="a"/>
+          <w:rFonts w:ascii="Arial" w:hAnsi="Arial" w:cs="Arial"/>
+          <w:b/>
+          <w:color w:val="000000"/>
+          <w:sz w:val="28"/>
+          <w:szCs w:val="28"/>
+          <w:bdr w:val="none" w:sz="0" w:space="0" w:color="auto" w:frame="1"/>
+          <w:shd w:val="clear" w:color="auto" w:fill="FFFFFF"/>
+        </w:rPr>
+      </w:pPr>
+    </w:p>
+    <w:p>
+      <w:pPr>
+        <w:ind w:left="4253"/>
+        <w:jc w:val="both"/>
+        <w:rPr>
+          <w:sz w:val="24"/>
+        </w:rPr>
+      </w:pPr>
+      <w:r>
+        <w:rPr>
+          <w:rStyle w:val="a"/>
+          <w:rFonts w:ascii="Arial" w:hAnsi="Arial" w:cs="Arial"/>
+          <w:color w:val="000000"/>
+          <w:sz w:val="28"/>
+          <w:szCs w:val="28"/>
+          <w:bdr w:val="none" w:sz="0" w:space="0" w:color="auto" w:frame="1"/>
+          <w:shd w:val="clear" w:color="auto" w:fill="FFFFFF"/>
+        </w:rPr>
+        <w:t xml:space="preserve">ORIENTADOR (A): </w:t>
+      </w:r>
+      <w:r>
+        <w:rPr>
+          <w:rFonts w:ascii="Arial" w:hAnsi="Arial" w:cs="Arial"/>
+          <w:sz w:val="28"/>
+          <w:szCs w:val="28"/>
+        </w:rPr>
+        <w:t>ANDRÉ VINICIUS RODRIGUES PASSOS NASCIMENTO</w:t>
+      </w:r>
+    </w:p>
+    <w:p>
+      <w:pPr>
+        <w:spacing w:after="0"/>
+        <w:rPr>
+          <w:rFonts w:ascii="Arial" w:hAnsi="Arial" w:cs="Arial"/>
+          <w:b/>
+          <w:sz w:val="24"/>
+        </w:rPr>
+      </w:pPr>
+    </w:p>
+    <w:p>
+      <w:pPr>
+        <w:spacing w:after="0"/>
+        <w:rPr>
+          <w:rFonts w:ascii="Arial" w:hAnsi="Arial" w:cs="Arial"/>
+          <w:b/>
+          <w:sz w:val="24"/>
+        </w:rPr>
+      </w:pPr>
+    </w:p>
+    <w:p>
+      <w:pPr>
+        <w:spacing w:after="0"/>
+        <w:rPr>
+          <w:rFonts w:ascii="Arial" w:hAnsi="Arial" w:cs="Arial"/>
+          <w:b/>
+          <w:sz w:val="24"/>
+        </w:rPr>
+      </w:pPr>
+    </w:p>
+    <w:p>
+      <w:pPr>
+        <w:spacing w:after="0"/>
+        <w:rPr>
+          <w:rFonts w:ascii="Arial" w:hAnsi="Arial" w:cs="Arial"/>
+          <w:b/>
+          <w:sz w:val="24"/>
+        </w:rPr>
+      </w:pPr>
+    </w:p>
+    <w:p>
+      <w:pPr>
+        <w:spacing w:after="0"/>
+        <w:rPr>
+          <w:rFonts w:ascii="Arial" w:hAnsi="Arial" w:cs="Arial"/>
+          <w:b/>
+          <w:sz w:val="24"/>
+        </w:rPr>
+      </w:pPr>
+    </w:p>
+    <w:p>
+      <w:pPr>
+        <w:spacing w:after="0"/>
+        <w:rPr>
+          <w:rFonts w:ascii="Arial" w:hAnsi="Arial" w:cs="Arial"/>
+          <w:b/>
+          <w:sz w:val="24"/>
+        </w:rPr>
+      </w:pPr>
+    </w:p>
+    <w:p>
+      <w:pPr>
+        <w:spacing w:after="0"/>
+        <w:rPr>
+          <w:rFonts w:ascii="Arial" w:hAnsi="Arial" w:cs="Arial"/>
+          <w:b/>
+          <w:sz w:val="24"/>
+        </w:rPr>
+      </w:pPr>
+    </w:p>
+    <w:p>
+      <w:pPr>
+        <w:spacing w:after="0"/>
+        <w:rPr>
+          <w:rFonts w:ascii="Arial" w:hAnsi="Arial" w:cs="Arial"/>
+          <w:b/>
+          <w:sz w:val="24"/>
+        </w:rPr>
+      </w:pPr>
+    </w:p>
+    <w:p>
+      <w:pPr>
+        <w:spacing w:after="0"/>
+        <w:rPr>
+          <w:rFonts w:ascii="Arial" w:hAnsi="Arial" w:cs="Arial"/>
+          <w:b/>
+          <w:sz w:val="24"/>
+        </w:rPr>
+      </w:pPr>
+    </w:p>
+    <w:p>
+      <w:pPr>
+        <w:spacing w:after="0"/>
+        <w:rPr>
+          <w:rFonts w:ascii="Arial" w:hAnsi="Arial" w:cs="Arial"/>
+          <w:b/>
+          <w:sz w:val="24"/>
+        </w:rPr>
+      </w:pPr>
+    </w:p>
+    <w:p>
+      <w:pPr>
+        <w:spacing w:after="0"/>
+        <w:jc w:val="center"/>
+        <w:rPr>
+          <w:rFonts w:ascii="Arial" w:hAnsi="Arial" w:cs="Arial"/>
+          <w:b/>
+          <w:sz w:val="24"/>
+          <w:szCs w:val="32"/>
+        </w:rPr>
+      </w:pPr>
+      <w:r>
+        <w:rPr>
+          <w:rFonts w:ascii="Arial" w:hAnsi="Arial" w:cs="Arial"/>
+          <w:b/>
+          <w:sz w:val="24"/>
+          <w:szCs w:val="32"/>
+        </w:rPr>
+        <w:t>Itabaiana – SE</w:t>
+      </w:r>
+    </w:p>
+    <w:p>
+      <w:pPr>
+        <w:spacing w:after="0"/>
+        <w:jc w:val="center"/>
+        <w:rPr>
+          <w:rFonts w:ascii="Arial" w:hAnsi="Arial" w:cs="Arial"/>
+          <w:b/>
+          <w:sz w:val="24"/>
+          <w:szCs w:val="32"/>
+        </w:rPr>
+      </w:pPr>
+      <w:r>
+        <w:rPr>
+          <w:rFonts w:ascii="Arial" w:hAnsi="Arial" w:cs="Arial"/>
+          <w:b/>
+          <w:sz w:val="24"/>
+          <w:szCs w:val="32"/>
+        </w:rPr>
+        <w:t>Setembro</w:t>
+      </w:r>
+      <w:r>
+        <w:rPr>
+          <w:rFonts w:ascii="Arial" w:hAnsi="Arial" w:cs="Arial"/>
+          <w:b/>
+          <w:sz w:val="24"/>
+          <w:szCs w:val="32"/>
+        </w:rPr>
+        <w:t xml:space="preserve"> de 2017</w:t>
       </w:r>
     </w:p>
     <w:p>
       <w:pPr>
         <w:spacing w:after="0"/>
         <w:ind w:left="103"/>
-        <w:jc w:val="center"/>
-      </w:pPr>
-      <w:r>
-        <w:t xml:space="preserve">DEPARTAMENTO DE SISTEMAS DE INFORMAÇÃO </w:t>
-      </w:r>
-    </w:p>
-    <w:p>
-      <w:pPr>
-        <w:spacing w:after="0"/>
-        <w:ind w:left="103"/>
-        <w:jc w:val="center"/>
-      </w:pPr>
-      <w:r>
-        <w:t xml:space="preserve">Engenharia de Software </w:t>
-      </w:r>
-    </w:p>
-    <w:p>
-      <w:pPr>
-        <w:spacing w:after="0"/>
-        <w:ind w:left="93"/>
-        <w:jc w:val="center"/>
-      </w:pPr>
-      <w:r>
+        <w:rPr>
+          <w:b/>
+          <w:sz w:val="24"/>
+          <w:szCs w:val="24"/>
+        </w:rPr>
+      </w:pPr>
+    </w:p>
+    <w:p>
+      <w:pPr>
+        <w:rPr>
+          <w:b/>
+          <w:sz w:val="24"/>
+          <w:szCs w:val="24"/>
+        </w:rPr>
+      </w:pPr>
+      <w:r>
+        <w:rPr>
+          <w:b/>
+          <w:sz w:val="24"/>
+          <w:szCs w:val="24"/>
+        </w:rPr>
+        <w:br w:type="page"/>
+      </w:r>
+    </w:p>
+    <w:p>
+      <w:pPr>
+        <w:pStyle w:val="Ttulo1"/>
+        <w:numPr>
+          <w:ilvl w:val="0"/>
+          <w:numId w:val="3"/>
+        </w:numPr>
+        <w:rPr>
+          <w:rFonts w:ascii="Arial" w:hAnsi="Arial" w:cs="Arial"/>
+          <w:b/>
+          <w:color w:val="auto"/>
+          <w:sz w:val="24"/>
+        </w:rPr>
+      </w:pPr>
+      <w:r>
+        <w:rPr>
+          <w:rFonts w:ascii="Arial" w:hAnsi="Arial" w:cs="Arial"/>
+          <w:b/>
+          <w:color w:val="auto"/>
+          <w:sz w:val="24"/>
+        </w:rPr>
+        <w:lastRenderedPageBreak/>
+        <w:t>ESTUDO DE CASO</w:t>
+      </w:r>
+    </w:p>
+    <w:p>
+      <w:pPr>
+        <w:rPr>
+          <w:sz w:val="24"/>
+        </w:rPr>
+      </w:pPr>
+    </w:p>
+    <w:p>
+      <w:pPr>
+        <w:spacing w:line="360" w:lineRule="auto"/>
+        <w:jc w:val="both"/>
+        <w:rPr>
+          <w:rFonts w:ascii="Arial" w:hAnsi="Arial" w:cs="Arial"/>
+          <w:sz w:val="24"/>
+          <w:u w:val="single"/>
+        </w:rPr>
+      </w:pPr>
+      <w:r>
+        <w:rPr>
+          <w:rFonts w:ascii="Arial" w:hAnsi="Arial" w:cs="Arial"/>
+          <w:sz w:val="24"/>
+        </w:rPr>
+        <w:t>Considere o seguinte cenário:</w:t>
+      </w:r>
+    </w:p>
+    <w:p>
+      <w:pPr>
+        <w:spacing w:line="360" w:lineRule="auto"/>
+        <w:jc w:val="both"/>
+        <w:rPr>
+          <w:rFonts w:ascii="Arial" w:hAnsi="Arial" w:cs="Arial"/>
+          <w:sz w:val="24"/>
+        </w:rPr>
+      </w:pPr>
+      <w:r>
+        <w:rPr>
+          <w:rFonts w:ascii="Arial" w:hAnsi="Arial" w:cs="Arial"/>
+          <w:sz w:val="24"/>
+        </w:rPr>
+        <w:t>Um</w:t>
+      </w:r>
+      <w:r>
+        <w:rPr>
+          <w:rFonts w:ascii="Arial" w:hAnsi="Arial" w:cs="Arial"/>
+          <w:sz w:val="24"/>
+        </w:rPr>
+        <w:t>a</w:t>
+      </w:r>
+      <w:r>
+        <w:rPr>
+          <w:rFonts w:ascii="Arial" w:hAnsi="Arial" w:cs="Arial"/>
+          <w:sz w:val="24"/>
+        </w:rPr>
+        <w:t xml:space="preserve"> rede de</w:t>
+      </w:r>
+      <w:r>
+        <w:rPr>
+          <w:rFonts w:ascii="Arial" w:hAnsi="Arial" w:cs="Arial"/>
+          <w:sz w:val="24"/>
+        </w:rPr>
+        <w:t xml:space="preserve"> academia de musculação, utiliza um sistema gerenciador para controlar as matriculas e treinos de seus alunos</w:t>
+      </w:r>
+      <w:r>
+        <w:rPr>
+          <w:rFonts w:ascii="Arial" w:hAnsi="Arial" w:cs="Arial"/>
+          <w:sz w:val="24"/>
+        </w:rPr>
+        <w:t>.</w:t>
+      </w:r>
+    </w:p>
+    <w:p>
+      <w:pPr>
+        <w:spacing w:line="360" w:lineRule="auto"/>
+        <w:jc w:val="both"/>
+        <w:rPr>
+          <w:rFonts w:ascii="Arial" w:hAnsi="Arial" w:cs="Arial"/>
+          <w:sz w:val="24"/>
+        </w:rPr>
+      </w:pPr>
+      <w:r>
+        <w:rPr>
+          <w:rFonts w:ascii="Arial" w:hAnsi="Arial" w:cs="Arial"/>
+          <w:sz w:val="24"/>
+        </w:rPr>
+        <w:t xml:space="preserve">No ambiente operacional, </w:t>
+      </w:r>
+      <w:r>
+        <w:rPr>
+          <w:rFonts w:ascii="Arial" w:hAnsi="Arial" w:cs="Arial"/>
+          <w:sz w:val="24"/>
+        </w:rPr>
+        <w:t>o aluno deve ter um cadastro com seus dados, para depois treinar</w:t>
+      </w:r>
+      <w:r>
+        <w:rPr>
+          <w:rFonts w:ascii="Arial" w:hAnsi="Arial" w:cs="Arial"/>
+          <w:sz w:val="24"/>
+        </w:rPr>
+        <w:t>.</w:t>
+      </w:r>
+      <w:r>
+        <w:rPr>
+          <w:rFonts w:ascii="Arial" w:hAnsi="Arial" w:cs="Arial"/>
+          <w:sz w:val="24"/>
+        </w:rPr>
         <w:t xml:space="preserve"> </w:t>
       </w:r>
-    </w:p>
-    <w:p>
-      <w:pPr>
-        <w:spacing w:after="0"/>
-        <w:ind w:left="14"/>
-      </w:pPr>
-      <w:r>
-        <w:t xml:space="preserve">Professor: André Vinicius Rodrigues Passos Nascimento </w:t>
-      </w:r>
-    </w:p>
-    <w:p/>
-    <w:p>
-      <w:r>
-        <w:t>Considere o seguinte cenário:</w:t>
-      </w:r>
-    </w:p>
-    <w:p>
-      <w:pPr>
+      <w:r>
+        <w:rPr>
+          <w:rFonts w:ascii="Arial" w:hAnsi="Arial" w:cs="Arial"/>
+          <w:sz w:val="24"/>
+        </w:rPr>
+        <w:t>Somente usuário cadastrados no sistema tem acesso liberado, para isso,</w:t>
+      </w:r>
+      <w:r>
+        <w:rPr>
+          <w:rFonts w:ascii="Arial" w:hAnsi="Arial" w:cs="Arial"/>
+          <w:sz w:val="24"/>
+        </w:rPr>
+        <w:t xml:space="preserve"> ele precisa passar por um leitor de digital e conseguinte usufruir dos serviços. Esse leitor de digital,</w:t>
+      </w:r>
+      <w:r>
+        <w:rPr>
+          <w:rFonts w:ascii="Arial" w:hAnsi="Arial" w:cs="Arial"/>
+          <w:sz w:val="24"/>
+        </w:rPr>
+        <w:t xml:space="preserve"> possibilita saber exatamente</w:t>
+      </w:r>
+      <w:r>
+        <w:rPr>
+          <w:rFonts w:ascii="Arial" w:hAnsi="Arial" w:cs="Arial"/>
+          <w:sz w:val="24"/>
+        </w:rPr>
+        <w:t xml:space="preserve"> o dia, a hora da entrada do aluno e a saída.  </w:t>
+      </w:r>
+    </w:p>
+    <w:p>
+      <w:pPr>
+        <w:spacing w:line="360" w:lineRule="auto"/>
         <w:jc w:val="both"/>
-      </w:pPr>
-      <w:r>
-        <w:t>Um</w:t>
-      </w:r>
-      <w:r>
-        <w:t>a</w:t>
-      </w:r>
-      <w:r>
-        <w:t xml:space="preserve"> rede de</w:t>
-      </w:r>
-      <w:r>
-        <w:t xml:space="preserve"> academia de musculação, utiliza um sistema gerenciador para controlar as matriculas e treinos de seus alunos. Essas matriculas é um cadastro do aluno com suas medidas antropométricas.</w:t>
-      </w:r>
-    </w:p>
-    <w:p>
-      <w:pPr>
+        <w:rPr>
+          <w:rFonts w:ascii="Arial" w:hAnsi="Arial" w:cs="Arial"/>
+          <w:sz w:val="24"/>
+        </w:rPr>
+      </w:pPr>
+      <w:r>
+        <w:rPr>
+          <w:rFonts w:ascii="Arial" w:hAnsi="Arial" w:cs="Arial"/>
+          <w:sz w:val="24"/>
+        </w:rPr>
+        <w:t>É importante manter um controle do fluxo de pessoas, p</w:t>
+      </w:r>
+      <w:r>
+        <w:rPr>
+          <w:rFonts w:ascii="Arial" w:hAnsi="Arial" w:cs="Arial"/>
+          <w:sz w:val="24"/>
+        </w:rPr>
+        <w:t>ara saber quem entra e quem sai, sendo que c</w:t>
+      </w:r>
+      <w:r>
+        <w:rPr>
+          <w:rFonts w:ascii="Arial" w:hAnsi="Arial" w:cs="Arial"/>
+          <w:sz w:val="24"/>
+        </w:rPr>
+        <w:t xml:space="preserve">ada turno tem um fluxo </w:t>
+      </w:r>
+      <w:r>
+        <w:rPr>
+          <w:rFonts w:ascii="Arial" w:hAnsi="Arial" w:cs="Arial"/>
+          <w:sz w:val="24"/>
+        </w:rPr>
+        <w:t xml:space="preserve">de pessoas </w:t>
+      </w:r>
+      <w:r>
+        <w:rPr>
+          <w:rFonts w:ascii="Arial" w:hAnsi="Arial" w:cs="Arial"/>
+          <w:sz w:val="24"/>
+        </w:rPr>
+        <w:t>de acordo com o horário</w:t>
+      </w:r>
+      <w:r>
+        <w:rPr>
+          <w:rFonts w:ascii="Arial" w:hAnsi="Arial" w:cs="Arial"/>
+          <w:sz w:val="24"/>
+        </w:rPr>
+        <w:t xml:space="preserve">. </w:t>
+      </w:r>
+    </w:p>
+    <w:p>
+      <w:pPr>
+        <w:spacing w:line="360" w:lineRule="auto"/>
         <w:jc w:val="both"/>
-      </w:pPr>
-      <w:r>
-        <w:t>No ambiente operacional, a</w:t>
-      </w:r>
-      <w:r>
-        <w:t xml:space="preserve"> mensalidade </w:t>
-      </w:r>
-      <w:r>
-        <w:t>do aluno</w:t>
-      </w:r>
-      <w:r>
-        <w:t xml:space="preserve"> varia de acordo com o plano</w:t>
-      </w:r>
-      <w:r>
-        <w:t xml:space="preserve"> escolhido</w:t>
-      </w:r>
-      <w:r>
-        <w:t>, individualmente</w:t>
-      </w:r>
-      <w:r>
-        <w:t xml:space="preserve">: a) aeróbico; b) musculação; c) </w:t>
-      </w:r>
-      <w:proofErr w:type="spellStart"/>
-      <w:r>
-        <w:t>muay</w:t>
-      </w:r>
-      <w:proofErr w:type="spellEnd"/>
-      <w:r>
-        <w:t xml:space="preserve"> </w:t>
-      </w:r>
-      <w:proofErr w:type="spellStart"/>
-      <w:r>
-        <w:t>thai</w:t>
-      </w:r>
-      <w:proofErr w:type="spellEnd"/>
-      <w:r>
-        <w:t xml:space="preserve">; d) </w:t>
-      </w:r>
-      <w:r>
-        <w:t>zumba</w:t>
-      </w:r>
-      <w:r>
-        <w:t>.</w:t>
-      </w:r>
-      <w:r>
-        <w:t xml:space="preserve"> Sendo que pode existir combinações entre os planos básicos.</w:t>
-      </w:r>
-      <w:r>
-        <w:t xml:space="preserve"> </w:t>
-      </w:r>
-      <w:r>
-        <w:t>De acordo com o objetivo do aluno definido no momento do cadastro, o orientador elabora seu treino.</w:t>
-      </w:r>
-      <w:r>
-        <w:t xml:space="preserve"> O aluno já cadastrado, ele precisa passar por um leitor de digital e conseguinte usufruir dos serviços. Esse leitor de digital, armazena exatamente o dia, a hora da entrada do aluno e a saída.  </w:t>
-      </w:r>
-    </w:p>
-    <w:p>
-      <w:pPr>
+        <w:rPr>
+          <w:rFonts w:ascii="Arial" w:hAnsi="Arial" w:cs="Arial"/>
+          <w:sz w:val="24"/>
+        </w:rPr>
+      </w:pPr>
+      <w:r>
+        <w:rPr>
+          <w:rFonts w:ascii="Arial" w:hAnsi="Arial" w:cs="Arial"/>
+          <w:sz w:val="24"/>
+        </w:rPr>
+        <w:t xml:space="preserve">Cada academia está em uma determinada localização. </w:t>
+      </w:r>
+      <w:r>
+        <w:rPr>
+          <w:rFonts w:ascii="Arial" w:hAnsi="Arial" w:cs="Arial"/>
+          <w:sz w:val="24"/>
+        </w:rPr>
+        <w:t>Administrador, orientador e aluno são usuários do sistema</w:t>
+      </w:r>
+      <w:r>
+        <w:rPr>
+          <w:rFonts w:ascii="Arial" w:hAnsi="Arial" w:cs="Arial"/>
+          <w:sz w:val="24"/>
+        </w:rPr>
+        <w:t xml:space="preserve">. </w:t>
+      </w:r>
+      <w:r>
+        <w:rPr>
+          <w:rFonts w:ascii="Arial" w:hAnsi="Arial" w:cs="Arial"/>
+          <w:sz w:val="24"/>
+        </w:rPr>
+        <w:t>O</w:t>
+      </w:r>
+      <w:r>
+        <w:rPr>
+          <w:rFonts w:ascii="Arial" w:hAnsi="Arial" w:cs="Arial"/>
+          <w:sz w:val="24"/>
+        </w:rPr>
+        <w:t xml:space="preserve"> usuário possui nome e endereço.</w:t>
+      </w:r>
+    </w:p>
+    <w:p>
+      <w:pPr>
+        <w:spacing w:line="360" w:lineRule="auto"/>
         <w:jc w:val="both"/>
-      </w:pPr>
-      <w:r>
-        <w:t>Existe um grupo de modalidades, e cada grupo possui um conjunto de exercícios diferentes, específicos de cada modalidade. O grupo é composto por 6 modalidades: a) Peito; b) Perna; b) Ombro; c) Bíceps; d) Tríceps; e) Costas</w:t>
-      </w:r>
-      <w:r>
-        <w:t>.</w:t>
-      </w:r>
-    </w:p>
-    <w:p>
-      <w:pPr>
-        <w:jc w:val="both"/>
-      </w:pPr>
-      <w:r>
-        <w:t xml:space="preserve">Cada academia está em uma determinada localização. </w:t>
-      </w:r>
-      <w:r>
-        <w:t>Administrador, orientador e aluno são usuários do sistema</w:t>
-      </w:r>
-      <w:r>
-        <w:t xml:space="preserve">. </w:t>
-      </w:r>
-      <w:r>
-        <w:t>O</w:t>
-      </w:r>
-      <w:r>
-        <w:t xml:space="preserve"> usuário possui nome, endereço e data de nascimento.</w:t>
-      </w:r>
-      <w:r>
-        <w:t xml:space="preserve"> Além disso o aluno define seu objetivo, </w:t>
-      </w:r>
-      <w:r>
-        <w:t>se é hipertrofia muscular, emagrecimento, manter a forma, resistência muscular ou aumento de força.</w:t>
-      </w:r>
-    </w:p>
-    <w:p>
-      <w:pPr>
-        <w:jc w:val="both"/>
-        <w:rPr>
-          <w:sz w:val="23"/>
+        <w:rPr>
+          <w:rFonts w:ascii="Arial" w:hAnsi="Arial" w:cs="Arial"/>
+          <w:sz w:val="24"/>
           <w:szCs w:val="23"/>
         </w:rPr>
       </w:pPr>
       <w:r>
         <w:rPr>
+          <w:rFonts w:ascii="Arial" w:hAnsi="Arial" w:cs="Arial"/>
+          <w:sz w:val="24"/>
           <w:szCs w:val="23"/>
         </w:rPr>
-        <w:t>Após levantamento de requisitos com a Gerência, foram identificados os seguintes indicadores para visualizar a eficiência dos serviços oferecidos pela</w:t>
-      </w:r>
-      <w:r>
-        <w:rPr>
+        <w:t>Após levantamento de requisitos com a Gerência, foram identif</w:t>
+      </w:r>
+      <w:r>
+        <w:rPr>
+          <w:rFonts w:ascii="Arial" w:hAnsi="Arial" w:cs="Arial"/>
+          <w:sz w:val="24"/>
           <w:szCs w:val="23"/>
         </w:rPr>
-        <w:t>s</w:t>
-      </w:r>
-      <w:r>
-        <w:rPr>
-          <w:szCs w:val="23"/>
-        </w:rPr>
-        <w:t xml:space="preserve"> academia</w:t>
-      </w:r>
-      <w:r>
-        <w:rPr>
-          <w:szCs w:val="23"/>
-        </w:rPr>
-        <w:t>s</w:t>
-      </w:r>
-      <w:r>
-        <w:rPr>
-          <w:szCs w:val="23"/>
-        </w:rPr>
-        <w:t>, saber o gosto dos clientes</w:t>
-      </w:r>
-      <w:r>
-        <w:rPr>
-          <w:szCs w:val="23"/>
-        </w:rPr>
-        <w:t xml:space="preserve"> e o que eles preferem:</w:t>
+        <w:t>icados os seguintes indicadores, com o objetivo de obter um resultado e a partir do mesmo, melhorar seus serviços:</w:t>
       </w:r>
     </w:p>
     <w:p>
@@ -274,8 +1485,18 @@
           <w:ilvl w:val="0"/>
           <w:numId w:val="1"/>
         </w:numPr>
-      </w:pPr>
-      <w:r>
+        <w:spacing w:line="360" w:lineRule="auto"/>
+        <w:jc w:val="both"/>
+        <w:rPr>
+          <w:rFonts w:ascii="Arial" w:hAnsi="Arial" w:cs="Arial"/>
+          <w:sz w:val="24"/>
+        </w:rPr>
+      </w:pPr>
+      <w:r>
+        <w:rPr>
+          <w:rFonts w:ascii="Arial" w:hAnsi="Arial" w:cs="Arial"/>
+          <w:sz w:val="24"/>
+        </w:rPr>
         <w:t>Quantidade de alunos por turno, dia?</w:t>
       </w:r>
     </w:p>
@@ -286,8 +1507,18 @@
           <w:ilvl w:val="0"/>
           <w:numId w:val="1"/>
         </w:numPr>
-      </w:pPr>
-      <w:r>
+        <w:spacing w:line="360" w:lineRule="auto"/>
+        <w:jc w:val="both"/>
+        <w:rPr>
+          <w:rFonts w:ascii="Arial" w:hAnsi="Arial" w:cs="Arial"/>
+          <w:sz w:val="24"/>
+        </w:rPr>
+      </w:pPr>
+      <w:r>
+        <w:rPr>
+          <w:rFonts w:ascii="Arial" w:hAnsi="Arial" w:cs="Arial"/>
+          <w:sz w:val="24"/>
+        </w:rPr>
         <w:t>Quantidade de alunos por faixa etária?</w:t>
       </w:r>
     </w:p>
@@ -298,8 +1529,18 @@
           <w:ilvl w:val="0"/>
           <w:numId w:val="1"/>
         </w:numPr>
-      </w:pPr>
-      <w:r>
+        <w:spacing w:line="360" w:lineRule="auto"/>
+        <w:jc w:val="both"/>
+        <w:rPr>
+          <w:rFonts w:ascii="Arial" w:hAnsi="Arial" w:cs="Arial"/>
+          <w:sz w:val="24"/>
+        </w:rPr>
+      </w:pPr>
+      <w:r>
+        <w:rPr>
+          <w:rFonts w:ascii="Arial" w:hAnsi="Arial" w:cs="Arial"/>
+          <w:sz w:val="24"/>
+        </w:rPr>
         <w:t>Quais o número de alunos por bairro, cidade?</w:t>
       </w:r>
     </w:p>
@@ -310,8 +1551,18 @@
           <w:ilvl w:val="0"/>
           <w:numId w:val="1"/>
         </w:numPr>
-      </w:pPr>
-      <w:r>
+        <w:spacing w:line="360" w:lineRule="auto"/>
+        <w:jc w:val="both"/>
+        <w:rPr>
+          <w:rFonts w:ascii="Arial" w:hAnsi="Arial" w:cs="Arial"/>
+          <w:sz w:val="24"/>
+        </w:rPr>
+      </w:pPr>
+      <w:r>
+        <w:rPr>
+          <w:rFonts w:ascii="Arial" w:hAnsi="Arial" w:cs="Arial"/>
+          <w:sz w:val="24"/>
+        </w:rPr>
         <w:t>Qual o maior fluxo por faixa etária em determinados turnos?</w:t>
       </w:r>
     </w:p>
@@ -322,12 +1573,27 @@
           <w:ilvl w:val="0"/>
           <w:numId w:val="1"/>
         </w:numPr>
-      </w:pPr>
-      <w:r>
-        <w:t>Qual o número de alunos por plano?</w:t>
-      </w:r>
-      <w:bookmarkStart w:id="0" w:name="_GoBack"/>
-      <w:bookmarkEnd w:id="0"/>
+        <w:spacing w:line="360" w:lineRule="auto"/>
+        <w:jc w:val="both"/>
+        <w:rPr>
+          <w:rFonts w:ascii="Arial" w:hAnsi="Arial" w:cs="Arial"/>
+          <w:sz w:val="24"/>
+        </w:rPr>
+      </w:pPr>
+      <w:r>
+        <w:rPr>
+          <w:rFonts w:ascii="Arial" w:hAnsi="Arial" w:cs="Arial"/>
+          <w:sz w:val="24"/>
+        </w:rPr>
+        <w:t>Qu</w:t>
+      </w:r>
+      <w:r>
+        <w:rPr>
+          <w:rFonts w:ascii="Arial" w:hAnsi="Arial" w:cs="Arial"/>
+          <w:sz w:val="24"/>
+        </w:rPr>
+        <w:t>al o horário que tem mais fluxo?</w:t>
+      </w:r>
     </w:p>
     <w:p>
       <w:pPr>
@@ -336,36 +1602,98 @@
           <w:ilvl w:val="0"/>
           <w:numId w:val="1"/>
         </w:numPr>
+        <w:spacing w:line="360" w:lineRule="auto"/>
         <w:jc w:val="both"/>
-      </w:pPr>
-      <w:r>
-        <w:t>Qual o horário que tem mais fluxo?</w:t>
-      </w:r>
-    </w:p>
-    <w:p>
-      <w:pPr>
-        <w:pStyle w:val="PargrafodaLista"/>
+        <w:rPr>
+          <w:rFonts w:ascii="Arial" w:hAnsi="Arial" w:cs="Arial"/>
+          <w:sz w:val="24"/>
+        </w:rPr>
+      </w:pPr>
+      <w:r>
+        <w:rPr>
+          <w:rFonts w:ascii="Arial" w:hAnsi="Arial" w:cs="Arial"/>
+          <w:sz w:val="24"/>
+        </w:rPr>
+        <w:t>Qual a academia tem mais movimento pela noite?</w:t>
+      </w:r>
+    </w:p>
+    <w:p>
+      <w:pPr>
+        <w:spacing w:line="360" w:lineRule="auto"/>
+        <w:jc w:val="both"/>
+        <w:rPr>
+          <w:rFonts w:ascii="Arial" w:hAnsi="Arial" w:cs="Arial"/>
+          <w:sz w:val="24"/>
+        </w:rPr>
+      </w:pPr>
+    </w:p>
+    <w:p>
+      <w:pPr>
+        <w:spacing w:line="360" w:lineRule="auto"/>
+        <w:jc w:val="both"/>
+        <w:rPr>
+          <w:rFonts w:ascii="Arial" w:hAnsi="Arial" w:cs="Arial"/>
+          <w:sz w:val="24"/>
+        </w:rPr>
+      </w:pPr>
+    </w:p>
+    <w:p>
+      <w:pPr>
+        <w:spacing w:line="360" w:lineRule="auto"/>
+        <w:jc w:val="both"/>
+        <w:rPr>
+          <w:rFonts w:ascii="Arial" w:hAnsi="Arial" w:cs="Arial"/>
+          <w:sz w:val="24"/>
+        </w:rPr>
+      </w:pPr>
+    </w:p>
+    <w:p>
+      <w:pPr>
+        <w:spacing w:line="360" w:lineRule="auto"/>
+        <w:jc w:val="both"/>
+        <w:rPr>
+          <w:rFonts w:ascii="Arial" w:hAnsi="Arial" w:cs="Arial"/>
+          <w:sz w:val="24"/>
+        </w:rPr>
+      </w:pPr>
+    </w:p>
+    <w:p>
+      <w:pPr>
+        <w:spacing w:line="360" w:lineRule="auto"/>
+        <w:jc w:val="both"/>
+        <w:rPr>
+          <w:rFonts w:ascii="Arial" w:hAnsi="Arial" w:cs="Arial"/>
+          <w:sz w:val="24"/>
+        </w:rPr>
+      </w:pPr>
+    </w:p>
+    <w:p>
+      <w:pPr>
+        <w:pStyle w:val="Ttulo1"/>
         <w:numPr>
           <w:ilvl w:val="0"/>
-          <w:numId w:val="1"/>
+          <w:numId w:val="3"/>
         </w:numPr>
-        <w:jc w:val="both"/>
-      </w:pPr>
-      <w:r>
-        <w:t>Qual academia tem mais movimento pela noite?</w:t>
-      </w:r>
-    </w:p>
-    <w:p>
-      <w:pPr>
-        <w:ind w:left="360"/>
-      </w:pPr>
-    </w:p>
-    <w:p>
-      <w:pPr>
-        <w:pStyle w:val="PargrafodaLista"/>
-      </w:pPr>
-    </w:p>
-    <w:p/>
+      </w:pPr>
+      <w:r>
+        <w:lastRenderedPageBreak/>
+        <w:t>PROJETO LÓGICO DO AMBIENTE OLTP</w:t>
+      </w:r>
+    </w:p>
+    <w:p>
+      <w:pPr>
+        <w:pStyle w:val="Ttulo1"/>
+        <w:numPr>
+          <w:ilvl w:val="0"/>
+          <w:numId w:val="3"/>
+        </w:numPr>
+      </w:pPr>
+      <w:r>
+        <w:t>PROJETO LÓGICO DO AMBIENTE DW</w:t>
+      </w:r>
+      <w:bookmarkStart w:id="1" w:name="_GoBack"/>
+      <w:bookmarkEnd w:id="1"/>
+    </w:p>
     <w:sectPr>
       <w:pgSz w:w="11906" w:h="16838"/>
       <w:pgMar w:top="1417" w:right="1701" w:bottom="1417" w:left="1701" w:header="708" w:footer="708" w:gutter="0"/>
@@ -477,6 +1805,95 @@
         <w:ind w:left="720" w:hanging="360"/>
       </w:pPr>
     </w:lvl>
+    <w:lvl w:ilvl="1" w:tplc="04160019">
+      <w:start w:val="1"/>
+      <w:numFmt w:val="lowerLetter"/>
+      <w:lvlText w:val="%2."/>
+      <w:lvlJc w:val="left"/>
+      <w:pPr>
+        <w:ind w:left="1440" w:hanging="360"/>
+      </w:pPr>
+    </w:lvl>
+    <w:lvl w:ilvl="2" w:tplc="0416001B" w:tentative="1">
+      <w:start w:val="1"/>
+      <w:numFmt w:val="lowerRoman"/>
+      <w:lvlText w:val="%3."/>
+      <w:lvlJc w:val="right"/>
+      <w:pPr>
+        <w:ind w:left="2160" w:hanging="180"/>
+      </w:pPr>
+    </w:lvl>
+    <w:lvl w:ilvl="3" w:tplc="0416000F" w:tentative="1">
+      <w:start w:val="1"/>
+      <w:numFmt w:val="decimal"/>
+      <w:lvlText w:val="%4."/>
+      <w:lvlJc w:val="left"/>
+      <w:pPr>
+        <w:ind w:left="2880" w:hanging="360"/>
+      </w:pPr>
+    </w:lvl>
+    <w:lvl w:ilvl="4" w:tplc="04160019" w:tentative="1">
+      <w:start w:val="1"/>
+      <w:numFmt w:val="lowerLetter"/>
+      <w:lvlText w:val="%5."/>
+      <w:lvlJc w:val="left"/>
+      <w:pPr>
+        <w:ind w:left="3600" w:hanging="360"/>
+      </w:pPr>
+    </w:lvl>
+    <w:lvl w:ilvl="5" w:tplc="0416001B" w:tentative="1">
+      <w:start w:val="1"/>
+      <w:numFmt w:val="lowerRoman"/>
+      <w:lvlText w:val="%6."/>
+      <w:lvlJc w:val="right"/>
+      <w:pPr>
+        <w:ind w:left="4320" w:hanging="180"/>
+      </w:pPr>
+    </w:lvl>
+    <w:lvl w:ilvl="6" w:tplc="0416000F" w:tentative="1">
+      <w:start w:val="1"/>
+      <w:numFmt w:val="decimal"/>
+      <w:lvlText w:val="%7."/>
+      <w:lvlJc w:val="left"/>
+      <w:pPr>
+        <w:ind w:left="5040" w:hanging="360"/>
+      </w:pPr>
+    </w:lvl>
+    <w:lvl w:ilvl="7" w:tplc="04160019" w:tentative="1">
+      <w:start w:val="1"/>
+      <w:numFmt w:val="lowerLetter"/>
+      <w:lvlText w:val="%8."/>
+      <w:lvlJc w:val="left"/>
+      <w:pPr>
+        <w:ind w:left="5760" w:hanging="360"/>
+      </w:pPr>
+    </w:lvl>
+    <w:lvl w:ilvl="8" w:tplc="0416001B" w:tentative="1">
+      <w:start w:val="1"/>
+      <w:numFmt w:val="lowerRoman"/>
+      <w:lvlText w:val="%9."/>
+      <w:lvlJc w:val="right"/>
+      <w:pPr>
+        <w:ind w:left="6480" w:hanging="180"/>
+      </w:pPr>
+    </w:lvl>
+  </w:abstractNum>
+  <w:abstractNum w:abstractNumId="2" w15:restartNumberingAfterBreak="0">
+    <w:nsid w:val="75AD3AF5"/>
+    <w:multiLevelType w:val="hybridMultilevel"/>
+    <w:tmpl w:val="D47AD066"/>
+    <w:lvl w:ilvl="0" w:tplc="0416000F">
+      <w:start w:val="1"/>
+      <w:numFmt w:val="decimal"/>
+      <w:lvlText w:val="%1."/>
+      <w:lvlJc w:val="left"/>
+      <w:pPr>
+        <w:ind w:left="720" w:hanging="360"/>
+      </w:pPr>
+      <w:rPr>
+        <w:rFonts w:hint="default"/>
+      </w:rPr>
+    </w:lvl>
     <w:lvl w:ilvl="1" w:tplc="04160019" w:tentative="1">
       <w:start w:val="1"/>
       <w:numFmt w:val="lowerLetter"/>
@@ -555,6 +1972,9 @@
   </w:num>
   <w:num w:numId="2">
     <w:abstractNumId w:val="0"/>
+  </w:num>
+  <w:num w:numId="3">
+    <w:abstractNumId w:val="2"/>
   </w:num>
 </w:numbering>
 </file>
@@ -682,6 +2102,7 @@
     <w:lsdException w:name="HTML Sample" w:semiHidden="1" w:unhideWhenUsed="1"/>
     <w:lsdException w:name="HTML Typewriter" w:semiHidden="1" w:unhideWhenUsed="1"/>
     <w:lsdException w:name="HTML Variable" w:semiHidden="1" w:unhideWhenUsed="1"/>
+    <w:lsdException w:name="Normal Table" w:semiHidden="1" w:unhideWhenUsed="1"/>
     <w:lsdException w:name="annotation subject" w:semiHidden="1" w:unhideWhenUsed="1"/>
     <w:lsdException w:name="No List" w:semiHidden="1" w:unhideWhenUsed="1"/>
     <w:lsdException w:name="Outline List 1" w:semiHidden="1" w:unhideWhenUsed="1"/>
@@ -726,6 +2147,7 @@
     <w:lsdException w:name="Table Professional" w:semiHidden="1" w:unhideWhenUsed="1"/>
     <w:lsdException w:name="Table Subtle 1" w:semiHidden="1" w:unhideWhenUsed="1"/>
     <w:lsdException w:name="Table Subtle 2" w:semiHidden="1" w:unhideWhenUsed="1"/>
+    <w:lsdException w:name="Table Web 1" w:semiHidden="1" w:unhideWhenUsed="1"/>
     <w:lsdException w:name="Table Web 2" w:semiHidden="1" w:unhideWhenUsed="1"/>
     <w:lsdException w:name="Table Web 3" w:semiHidden="1" w:unhideWhenUsed="1"/>
     <w:lsdException w:name="Balloon Text" w:semiHidden="1" w:unhideWhenUsed="1"/>
@@ -954,6 +2376,27 @@
     <w:name w:val="Normal"/>
     <w:qFormat/>
   </w:style>
+  <w:style w:type="paragraph" w:styleId="Ttulo1">
+    <w:name w:val="heading 1"/>
+    <w:basedOn w:val="Normal"/>
+    <w:next w:val="Normal"/>
+    <w:link w:val="Ttulo1Char"/>
+    <w:uiPriority w:val="9"/>
+    <w:qFormat/>
+    <w:rsid w:val="00A85F1B"/>
+    <w:pPr>
+      <w:keepNext/>
+      <w:keepLines/>
+      <w:spacing w:before="240" w:after="0"/>
+      <w:outlineLvl w:val="0"/>
+    </w:pPr>
+    <w:rPr>
+      <w:rFonts w:asciiTheme="majorHAnsi" w:eastAsiaTheme="majorEastAsia" w:hAnsiTheme="majorHAnsi" w:cstheme="majorBidi"/>
+      <w:color w:val="2F5496" w:themeColor="accent1" w:themeShade="BF"/>
+      <w:sz w:val="32"/>
+      <w:szCs w:val="32"/>
+    </w:rPr>
+  </w:style>
   <w:style w:type="character" w:default="1" w:styleId="Fontepargpadro">
     <w:name w:val="Default Paragraph Font"/>
     <w:uiPriority w:val="1"/>
@@ -1006,6 +2449,24 @@
       <w:color w:val="000000"/>
       <w:sz w:val="24"/>
       <w:szCs w:val="24"/>
+    </w:rPr>
+  </w:style>
+  <w:style w:type="character" w:customStyle="1" w:styleId="a">
+    <w:name w:val="a"/>
+    <w:basedOn w:val="Fontepargpadro"/>
+    <w:rsid w:val="0097674E"/>
+  </w:style>
+  <w:style w:type="character" w:customStyle="1" w:styleId="Ttulo1Char">
+    <w:name w:val="Título 1 Char"/>
+    <w:basedOn w:val="Fontepargpadro"/>
+    <w:link w:val="Ttulo1"/>
+    <w:uiPriority w:val="9"/>
+    <w:rsid w:val="00A85F1B"/>
+    <w:rPr>
+      <w:rFonts w:asciiTheme="majorHAnsi" w:eastAsiaTheme="majorEastAsia" w:hAnsiTheme="majorHAnsi" w:cstheme="majorBidi"/>
+      <w:color w:val="2F5496" w:themeColor="accent1" w:themeShade="BF"/>
+      <w:sz w:val="32"/>
+      <w:szCs w:val="32"/>
     </w:rPr>
   </w:style>
 </w:styles>

</xml_diff>